<commit_message>
Finished draft of report
-Moved test files into a test folder
</commit_message>
<xml_diff>
--- a/project2/report.docx
+++ b/project2/report.docx
@@ -1,6 +1,6 @@
 
 <file path=word/document.xml><?xml version="1.0" encoding="utf-8"?>
-<w:document xmlns:wpc="http://schemas.microsoft.com/office/word/2010/wordprocessingCanvas" xmlns:mo="http://schemas.microsoft.com/office/mac/office/2008/main" xmlns:mc="http://schemas.openxmlformats.org/markup-compatibility/2006" xmlns:mv="urn:schemas-microsoft-com:mac:vml" xmlns:o="urn:schemas-microsoft-com:office:office" xmlns:r="http://schemas.openxmlformats.org/officeDocument/2006/relationships" xmlns:m="http://schemas.openxmlformats.org/officeDocument/2006/math" xmlns:v="urn:schemas-microsoft-com:vml" xmlns:wp14="http://schemas.microsoft.com/office/word/2010/wordprocessingDrawing" xmlns:wp="http://schemas.openxmlformats.org/drawingml/2006/wordprocessingDrawing" xmlns:w10="urn:schemas-microsoft-com:office:word" xmlns:w="http://schemas.openxmlformats.org/wordprocessingml/2006/main" xmlns:w14="http://schemas.microsoft.com/office/word/2010/wordml" xmlns:wpg="http://schemas.microsoft.com/office/word/2010/wordprocessingGroup" xmlns:wpi="http://schemas.microsoft.com/office/word/2010/wordprocessingInk" xmlns:wne="http://schemas.microsoft.com/office/word/2006/wordml" xmlns:wps="http://schemas.microsoft.com/office/word/2010/wordprocessingShape" mc:Ignorable="w14 wp14">
+<w:document xmlns:wpc="http://schemas.microsoft.com/office/word/2010/wordprocessingCanvas" xmlns:mc="http://schemas.openxmlformats.org/markup-compatibility/2006" xmlns:o="urn:schemas-microsoft-com:office:office" xmlns:r="http://schemas.openxmlformats.org/officeDocument/2006/relationships" xmlns:m="http://schemas.openxmlformats.org/officeDocument/2006/math" xmlns:v="urn:schemas-microsoft-com:vml" xmlns:wp14="http://schemas.microsoft.com/office/word/2010/wordprocessingDrawing" xmlns:wp="http://schemas.openxmlformats.org/drawingml/2006/wordprocessingDrawing" xmlns:w10="urn:schemas-microsoft-com:office:word" xmlns:w="http://schemas.openxmlformats.org/wordprocessingml/2006/main" xmlns:w14="http://schemas.microsoft.com/office/word/2010/wordml" xmlns:wpg="http://schemas.microsoft.com/office/word/2010/wordprocessingGroup" xmlns:wpi="http://schemas.microsoft.com/office/word/2010/wordprocessingInk" xmlns:wne="http://schemas.microsoft.com/office/word/2006/wordml" xmlns:wps="http://schemas.microsoft.com/office/word/2010/wordprocessingShape" mc:Ignorable="w14 wp14">
   <w:body>
     <w:p>
       <w:pPr>
@@ -122,7 +122,14 @@
           <w:rFonts w:ascii="Consolas" w:hAnsi="Consolas"/>
           <w:sz w:val="22"/>
         </w:rPr>
-        <w:t>common.h</w:t>
+        <w:t>packet</w:t>
+      </w:r>
+      <w:r>
+        <w:rPr>
+          <w:rFonts w:ascii="Consolas" w:hAnsi="Consolas"/>
+          <w:sz w:val="22"/>
+        </w:rPr>
+        <w:t>.h</w:t>
       </w:r>
       <w:r>
         <w:t xml:space="preserve">. </w:t>
@@ -204,6 +211,13 @@
         </w:rPr>
         <w:t>const int PACKET_TIMEOUT = 500</w:t>
       </w:r>
+      <w:r>
+        <w:rPr>
+          <w:rFonts w:ascii="Consolas" w:hAnsi="Consolas" w:cs="Times New Roman"/>
+          <w:sz w:val="22"/>
+        </w:rPr>
+        <w:t xml:space="preserve">  // this is in terms of ms = 0.5s</w:t>
+      </w:r>
     </w:p>
     <w:p>
       <w:pPr>
@@ -218,7 +232,14 @@
           <w:rFonts w:ascii="Consolas" w:hAnsi="Consolas"/>
           <w:sz w:val="22"/>
         </w:rPr>
-        <w:t>struct packet</w:t>
+        <w:t>struct P</w:t>
+      </w:r>
+      <w:r>
+        <w:rPr>
+          <w:rFonts w:ascii="Consolas" w:hAnsi="Consolas"/>
+          <w:sz w:val="22"/>
+        </w:rPr>
+        <w:t>acket</w:t>
       </w:r>
       <w:r>
         <w:t xml:space="preserve"> to represent a packet. </w:t>
@@ -312,7 +333,14 @@
           <w:rFonts w:ascii="Consolas" w:hAnsi="Consolas"/>
           <w:sz w:val="22"/>
         </w:rPr>
-        <w:t>returns true for normal packet, false for ACK</w:t>
+        <w:t>returns true for message</w:t>
+      </w:r>
+      <w:r>
+        <w:rPr>
+          <w:rFonts w:ascii="Consolas" w:hAnsi="Consolas"/>
+          <w:sz w:val="22"/>
+        </w:rPr>
+        <w:t>, false for ACK</w:t>
       </w:r>
     </w:p>
     <w:p>
@@ -514,13 +542,6 @@
     <w:p>
       <w:pPr>
         <w:spacing w:after="0"/>
-        <w:jc w:val="both"/>
-      </w:pPr>
-    </w:p>
-    <w:p>
-      <w:pPr>
-        <w:spacing w:after="0"/>
-        <w:ind w:firstLine="720"/>
         <w:jc w:val="both"/>
       </w:pPr>
       <w:r>
@@ -683,7 +704,6 @@
         <w:jc w:val="both"/>
       </w:pPr>
       <w:r>
-        <w:lastRenderedPageBreak/>
         <w:t xml:space="preserve">Send initial </w:t>
       </w:r>
       <w:r>
@@ -715,6 +735,7 @@
         <w:jc w:val="both"/>
       </w:pPr>
       <w:r>
+        <w:lastRenderedPageBreak/>
         <w:t>Wait to receive ACK</w:t>
       </w:r>
       <w:r>
@@ -935,24 +956,77 @@
     <w:p>
       <w:pPr>
         <w:spacing w:after="0"/>
-      </w:pPr>
-      <w:r>
-        <w:t>To implement timeouts, we did</w:t>
-      </w:r>
-      <w:r>
-        <w:t xml:space="preserve"> this blah blah blah blah </w:t>
-      </w:r>
-      <w:r>
-        <w:t>blah</w:t>
-      </w:r>
-      <w:r>
-        <w:t xml:space="preserve"> </w:t>
-      </w:r>
-      <w:r>
-        <w:t>…………………………</w:t>
-      </w:r>
-      <w:r>
-        <w:t>.......</w:t>
+        <w:rPr>
+          <w:rFonts w:cs="Times New Roman"/>
+        </w:rPr>
+      </w:pPr>
+      <w:r>
+        <w:t xml:space="preserve">To implement timeouts, </w:t>
+      </w:r>
+      <w:r>
+        <w:t xml:space="preserve">we used a </w:t>
+      </w:r>
+      <w:r>
+        <w:rPr>
+          <w:rFonts w:ascii="Courier New" w:hAnsi="Courier New" w:cs="Courier New"/>
+        </w:rPr>
+        <w:t>vector&lt;timeval&gt;</w:t>
+      </w:r>
+      <w:r>
+        <w:rPr>
+          <w:rFonts w:cs="Times New Roman"/>
+        </w:rPr>
+        <w:t xml:space="preserve"> to store the times of each packet being sent and compared the current time with the oldest time located at the front of the vector. </w:t>
+      </w:r>
+      <w:r>
+        <w:rPr>
+          <w:rFonts w:cs="Times New Roman"/>
+        </w:rPr>
+        <w:t>If it was greater than our timeout th</w:t>
+      </w:r>
+      <w:r>
+        <w:rPr>
+          <w:rFonts w:cs="Times New Roman"/>
+        </w:rPr>
+        <w:t>reshold, we clear</w:t>
+      </w:r>
+      <w:r>
+        <w:rPr>
+          <w:rFonts w:cs="Times New Roman"/>
+        </w:rPr>
+        <w:t xml:space="preserve"> all th</w:t>
+      </w:r>
+      <w:r>
+        <w:rPr>
+          <w:rFonts w:cs="Times New Roman"/>
+        </w:rPr>
+        <w:t>e times in the vector and resend</w:t>
+      </w:r>
+      <w:r>
+        <w:rPr>
+          <w:rFonts w:cs="Times New Roman"/>
+        </w:rPr>
+        <w:t xml:space="preserve"> all packets in the interval of [base, next_packet_num – 1]</w:t>
+      </w:r>
+      <w:r>
+        <w:rPr>
+          <w:rFonts w:cs="Times New Roman"/>
+        </w:rPr>
+        <w:t xml:space="preserve"> and update </w:t>
+      </w:r>
+      <w:bookmarkStart w:id="0" w:name="_GoBack"/>
+      <w:bookmarkEnd w:id="0"/>
+      <w:r>
+        <w:rPr>
+          <w:rFonts w:cs="Times New Roman"/>
+        </w:rPr>
+        <w:t xml:space="preserve">this vector with the new updated times. </w:t>
+      </w:r>
+      <w:r>
+        <w:rPr>
+          <w:rFonts w:cs="Times New Roman"/>
+        </w:rPr>
+        <w:t>Under normal conditions, the oldest time gets removed from the vector upon receipt of a successful cumulative ACK.</w:t>
       </w:r>
     </w:p>
     <w:p>
@@ -980,6 +1054,9 @@
       <w:pPr>
         <w:spacing w:after="0"/>
         <w:jc w:val="both"/>
+        <w:rPr>
+          <w:rFonts w:cs="Times New Roman"/>
+        </w:rPr>
       </w:pPr>
       <w:r>
         <w:rPr>
@@ -988,10 +1065,52 @@
         <w:tab/>
       </w:r>
       <w:r>
-        <w:t xml:space="preserve">One of the first difficulties we faced was file input/output. </w:t>
-      </w:r>
-      <w:r>
-        <w:t>SOMETHING SOMETHING………..</w:t>
+        <w:t xml:space="preserve">One of the first difficulties we encountered was regarding File I/O. </w:t>
+      </w:r>
+      <w:r>
+        <w:t xml:space="preserve">We originally stored the data as a string, but realized calling </w:t>
+      </w:r>
+      <w:r>
+        <w:rPr>
+          <w:rFonts w:ascii="Courier New" w:hAnsi="Courier New" w:cs="Courier New"/>
+        </w:rPr>
+        <w:t>sizeof()</w:t>
+      </w:r>
+      <w:r>
+        <w:t xml:space="preserve">would not account for the size of the data stored in the string. </w:t>
+      </w:r>
+      <w:r>
+        <w:t xml:space="preserve">We then changed it to a </w:t>
+      </w:r>
+      <w:r>
+        <w:rPr>
+          <w:rFonts w:ascii="Courier New" w:hAnsi="Courier New" w:cs="Courier New"/>
+        </w:rPr>
+        <w:t>char[]</w:t>
+      </w:r>
+      <w:r>
+        <w:rPr>
+          <w:rFonts w:cs="Times New Roman"/>
+        </w:rPr>
+        <w:t xml:space="preserve"> , but then</w:t>
+      </w:r>
+      <w:r>
+        <w:rPr>
+          <w:rFonts w:cs="Times New Roman"/>
+        </w:rPr>
+        <w:t xml:space="preserve"> had trouble with binary files so we researched that data from binary files should be stored in </w:t>
+      </w:r>
+      <w:r>
+        <w:rPr>
+          <w:rFonts w:ascii="Courier New" w:hAnsi="Courier New" w:cs="Courier New"/>
+        </w:rPr>
+        <w:t>unsigned char</w:t>
+      </w:r>
+      <w:r>
+        <w:rPr>
+          <w:rFonts w:cs="Times New Roman"/>
+        </w:rPr>
+        <w:t xml:space="preserve">. </w:t>
       </w:r>
     </w:p>
     <w:p>
@@ -1021,8 +1140,74 @@
       <w:r>
         <w:t xml:space="preserve">At first, we tried to calculate the window size based on how many could fit in the window, which means the window size would vary because the packets are not always the same size. However, we realized that that method was inefficient since the window slides and that would involve a lot of possibly complicated calculations. Thus, we decided to set a fixed window size that is calculated by dividing the given command window size (in bytes) by the maximum packet size (in bytes). Even though that method could be inefficient because it does not always use up the entire command window, it is much simpler to implement when the window starts sliding. </w:t>
       </w:r>
-      <w:bookmarkStart w:id="0" w:name="_GoBack"/>
-      <w:bookmarkEnd w:id="0"/>
+    </w:p>
+    <w:p>
+      <w:pPr>
+        <w:spacing w:after="0"/>
+        <w:jc w:val="both"/>
+        <w:rPr>
+          <w:rFonts w:cs="Times New Roman"/>
+        </w:rPr>
+      </w:pPr>
+      <w:r>
+        <w:lastRenderedPageBreak/>
+        <w:tab/>
+        <w:t xml:space="preserve">The last difficulty we encountered was implementing timeouts. We originally used </w:t>
+      </w:r>
+      <w:r>
+        <w:rPr>
+          <w:rFonts w:ascii="Courier New" w:hAnsi="Courier New" w:cs="Courier New"/>
+        </w:rPr>
+        <w:t>time(NULL)</w:t>
+      </w:r>
+      <w:r>
+        <w:rPr>
+          <w:rFonts w:cs="Times New Roman"/>
+        </w:rPr>
+        <w:t xml:space="preserve"> to keep track of the time and </w:t>
+      </w:r>
+      <w:r>
+        <w:rPr>
+          <w:rFonts w:ascii="Courier New" w:hAnsi="Courier New" w:cs="Courier New"/>
+        </w:rPr>
+        <w:t>difftime()</w:t>
+      </w:r>
+      <w:r>
+        <w:rPr>
+          <w:rFonts w:cs="Times New Roman"/>
+        </w:rPr>
+        <w:t xml:space="preserve"> to determine if a packet times out, but realized that the accuracy is only to the magnitude of seconds. </w:t>
+      </w:r>
+      <w:r>
+        <w:rPr>
+          <w:rFonts w:cs="Times New Roman"/>
+        </w:rPr>
+        <w:t xml:space="preserve">We decided to use </w:t>
+      </w:r>
+      <w:r>
+        <w:rPr>
+          <w:rFonts w:ascii="Courier New" w:hAnsi="Courier New" w:cs="Courier New"/>
+        </w:rPr>
+        <w:t>gettimeofday()</w:t>
+      </w:r>
+      <w:r>
+        <w:rPr>
+          <w:rFonts w:cs="Times New Roman"/>
+        </w:rPr>
+        <w:t xml:space="preserve"> instead, which returns a </w:t>
+      </w:r>
+      <w:r>
+        <w:rPr>
+          <w:rFonts w:ascii="Courier New" w:hAnsi="Courier New" w:cs="Courier New"/>
+        </w:rPr>
+        <w:t>struct timeval</w:t>
+      </w:r>
+      <w:r>
+        <w:rPr>
+          <w:rFonts w:cs="Times New Roman"/>
+        </w:rPr>
+        <w:t xml:space="preserve"> that contains both seconds and microseconds; this was suitable for our purposes because our timeout window is only 500 [ms]. </w:t>
+      </w:r>
     </w:p>
     <w:sectPr>
       <w:pgSz w:w="12240" w:h="15840"/>
@@ -1035,7 +1220,7 @@
 </file>
 
 <file path=word/endnotes.xml><?xml version="1.0" encoding="utf-8"?>
-<w:endnotes xmlns:wpc="http://schemas.microsoft.com/office/word/2010/wordprocessingCanvas" xmlns:mo="http://schemas.microsoft.com/office/mac/office/2008/main" xmlns:mc="http://schemas.openxmlformats.org/markup-compatibility/2006" xmlns:mv="urn:schemas-microsoft-com:mac:vml" xmlns:o="urn:schemas-microsoft-com:office:office" xmlns:r="http://schemas.openxmlformats.org/officeDocument/2006/relationships" xmlns:m="http://schemas.openxmlformats.org/officeDocument/2006/math" xmlns:v="urn:schemas-microsoft-com:vml" xmlns:wp14="http://schemas.microsoft.com/office/word/2010/wordprocessingDrawing" xmlns:wp="http://schemas.openxmlformats.org/drawingml/2006/wordprocessingDrawing" xmlns:w10="urn:schemas-microsoft-com:office:word" xmlns:w="http://schemas.openxmlformats.org/wordprocessingml/2006/main" xmlns:w14="http://schemas.microsoft.com/office/word/2010/wordml" xmlns:wpg="http://schemas.microsoft.com/office/word/2010/wordprocessingGroup" xmlns:wpi="http://schemas.microsoft.com/office/word/2010/wordprocessingInk" xmlns:wne="http://schemas.microsoft.com/office/word/2006/wordml" xmlns:wps="http://schemas.microsoft.com/office/word/2010/wordprocessingShape" mc:Ignorable="w14 wp14">
+<w:endnotes xmlns:wpc="http://schemas.microsoft.com/office/word/2010/wordprocessingCanvas" xmlns:mc="http://schemas.openxmlformats.org/markup-compatibility/2006" xmlns:o="urn:schemas-microsoft-com:office:office" xmlns:r="http://schemas.openxmlformats.org/officeDocument/2006/relationships" xmlns:m="http://schemas.openxmlformats.org/officeDocument/2006/math" xmlns:v="urn:schemas-microsoft-com:vml" xmlns:wp14="http://schemas.microsoft.com/office/word/2010/wordprocessingDrawing" xmlns:wp="http://schemas.openxmlformats.org/drawingml/2006/wordprocessingDrawing" xmlns:w10="urn:schemas-microsoft-com:office:word" xmlns:w="http://schemas.openxmlformats.org/wordprocessingml/2006/main" xmlns:w14="http://schemas.microsoft.com/office/word/2010/wordml" xmlns:wpg="http://schemas.microsoft.com/office/word/2010/wordprocessingGroup" xmlns:wpi="http://schemas.microsoft.com/office/word/2010/wordprocessingInk" xmlns:wne="http://schemas.microsoft.com/office/word/2006/wordml" xmlns:wps="http://schemas.microsoft.com/office/word/2010/wordprocessingShape" mc:Ignorable="w14 wp14">
   <w:endnote w:type="separator" w:id="-1">
     <w:p>
       <w:pPr>
@@ -1060,7 +1245,7 @@
 </file>
 
 <file path=word/footnotes.xml><?xml version="1.0" encoding="utf-8"?>
-<w:footnotes xmlns:wpc="http://schemas.microsoft.com/office/word/2010/wordprocessingCanvas" xmlns:mo="http://schemas.microsoft.com/office/mac/office/2008/main" xmlns:mc="http://schemas.openxmlformats.org/markup-compatibility/2006" xmlns:mv="urn:schemas-microsoft-com:mac:vml" xmlns:o="urn:schemas-microsoft-com:office:office" xmlns:r="http://schemas.openxmlformats.org/officeDocument/2006/relationships" xmlns:m="http://schemas.openxmlformats.org/officeDocument/2006/math" xmlns:v="urn:schemas-microsoft-com:vml" xmlns:wp14="http://schemas.microsoft.com/office/word/2010/wordprocessingDrawing" xmlns:wp="http://schemas.openxmlformats.org/drawingml/2006/wordprocessingDrawing" xmlns:w10="urn:schemas-microsoft-com:office:word" xmlns:w="http://schemas.openxmlformats.org/wordprocessingml/2006/main" xmlns:w14="http://schemas.microsoft.com/office/word/2010/wordml" xmlns:wpg="http://schemas.microsoft.com/office/word/2010/wordprocessingGroup" xmlns:wpi="http://schemas.microsoft.com/office/word/2010/wordprocessingInk" xmlns:wne="http://schemas.microsoft.com/office/word/2006/wordml" xmlns:wps="http://schemas.microsoft.com/office/word/2010/wordprocessingShape" mc:Ignorable="w14 wp14">
+<w:footnotes xmlns:wpc="http://schemas.microsoft.com/office/word/2010/wordprocessingCanvas" xmlns:mc="http://schemas.openxmlformats.org/markup-compatibility/2006" xmlns:o="urn:schemas-microsoft-com:office:office" xmlns:r="http://schemas.openxmlformats.org/officeDocument/2006/relationships" xmlns:m="http://schemas.openxmlformats.org/officeDocument/2006/math" xmlns:v="urn:schemas-microsoft-com:vml" xmlns:wp14="http://schemas.microsoft.com/office/word/2010/wordprocessingDrawing" xmlns:wp="http://schemas.openxmlformats.org/drawingml/2006/wordprocessingDrawing" xmlns:w10="urn:schemas-microsoft-com:office:word" xmlns:w="http://schemas.openxmlformats.org/wordprocessingml/2006/main" xmlns:w14="http://schemas.microsoft.com/office/word/2010/wordml" xmlns:wpg="http://schemas.microsoft.com/office/word/2010/wordprocessingGroup" xmlns:wpi="http://schemas.microsoft.com/office/word/2010/wordprocessingInk" xmlns:wne="http://schemas.microsoft.com/office/word/2006/wordml" xmlns:wps="http://schemas.microsoft.com/office/word/2010/wordprocessingShape" mc:Ignorable="w14 wp14">
   <w:footnote w:type="separator" w:id="-1">
     <w:p>
       <w:pPr>
@@ -1085,7 +1270,7 @@
 </file>
 
 <file path=word/numbering.xml><?xml version="1.0" encoding="utf-8"?>
-<w:numbering xmlns:wpc="http://schemas.microsoft.com/office/word/2010/wordprocessingCanvas" xmlns:mo="http://schemas.microsoft.com/office/mac/office/2008/main" xmlns:mc="http://schemas.openxmlformats.org/markup-compatibility/2006" xmlns:mv="urn:schemas-microsoft-com:mac:vml" xmlns:o="urn:schemas-microsoft-com:office:office" xmlns:r="http://schemas.openxmlformats.org/officeDocument/2006/relationships" xmlns:m="http://schemas.openxmlformats.org/officeDocument/2006/math" xmlns:v="urn:schemas-microsoft-com:vml" xmlns:wp14="http://schemas.microsoft.com/office/word/2010/wordprocessingDrawing" xmlns:wp="http://schemas.openxmlformats.org/drawingml/2006/wordprocessingDrawing" xmlns:w10="urn:schemas-microsoft-com:office:word" xmlns:w="http://schemas.openxmlformats.org/wordprocessingml/2006/main" xmlns:w14="http://schemas.microsoft.com/office/word/2010/wordml" xmlns:wpg="http://schemas.microsoft.com/office/word/2010/wordprocessingGroup" xmlns:wpi="http://schemas.microsoft.com/office/word/2010/wordprocessingInk" xmlns:wne="http://schemas.microsoft.com/office/word/2006/wordml" xmlns:wps="http://schemas.microsoft.com/office/word/2010/wordprocessingShape" mc:Ignorable="w14 wp14">
+<w:numbering xmlns:wpc="http://schemas.microsoft.com/office/word/2010/wordprocessingCanvas" xmlns:mc="http://schemas.openxmlformats.org/markup-compatibility/2006" xmlns:o="urn:schemas-microsoft-com:office:office" xmlns:r="http://schemas.openxmlformats.org/officeDocument/2006/relationships" xmlns:m="http://schemas.openxmlformats.org/officeDocument/2006/math" xmlns:v="urn:schemas-microsoft-com:vml" xmlns:wp14="http://schemas.microsoft.com/office/word/2010/wordprocessingDrawing" xmlns:wp="http://schemas.openxmlformats.org/drawingml/2006/wordprocessingDrawing" xmlns:w10="urn:schemas-microsoft-com:office:word" xmlns:w="http://schemas.openxmlformats.org/wordprocessingml/2006/main" xmlns:w14="http://schemas.microsoft.com/office/word/2010/wordml" xmlns:wpg="http://schemas.microsoft.com/office/word/2010/wordprocessingGroup" xmlns:wpi="http://schemas.microsoft.com/office/word/2010/wordprocessingInk" xmlns:wne="http://schemas.microsoft.com/office/word/2006/wordml" xmlns:wps="http://schemas.microsoft.com/office/word/2010/wordprocessingShape" mc:Ignorable="w14 wp14">
   <w:abstractNum w:abstractNumId="0">
     <w:nsid w:val="1F456065"/>
     <w:multiLevelType w:val="hybridMultilevel"/>
@@ -1280,7 +1465,7 @@
     </w:rPrDefault>
     <w:pPrDefault/>
   </w:docDefaults>
-  <w:latentStyles w:defLockedState="0" w:defUIPriority="99" w:defSemiHidden="1" w:defUnhideWhenUsed="1" w:defQFormat="0" w:count="276">
+  <w:latentStyles w:defLockedState="0" w:defUIPriority="99" w:defSemiHidden="1" w:defUnhideWhenUsed="1" w:defQFormat="0" w:count="267">
     <w:lsdException w:name="Normal" w:semiHidden="0" w:uiPriority="0" w:unhideWhenUsed="0" w:qFormat="1"/>
     <w:lsdException w:name="heading 1" w:semiHidden="0" w:uiPriority="9" w:unhideWhenUsed="0" w:qFormat="1"/>
     <w:lsdException w:name="heading 2" w:uiPriority="9" w:qFormat="1"/>
@@ -1528,7 +1713,7 @@
 </file>
 
 <file path=word/stylesWithEffects.xml><?xml version="1.0" encoding="utf-8"?>
-<w:styles xmlns:wpc="http://schemas.microsoft.com/office/word/2010/wordprocessingCanvas" xmlns:mo="http://schemas.microsoft.com/office/mac/office/2008/main" xmlns:mc="http://schemas.openxmlformats.org/markup-compatibility/2006" xmlns:mv="urn:schemas-microsoft-com:mac:vml" xmlns:o="urn:schemas-microsoft-com:office:office" xmlns:r="http://schemas.openxmlformats.org/officeDocument/2006/relationships" xmlns:m="http://schemas.openxmlformats.org/officeDocument/2006/math" xmlns:v="urn:schemas-microsoft-com:vml" xmlns:wp14="http://schemas.microsoft.com/office/word/2010/wordprocessingDrawing" xmlns:wp="http://schemas.openxmlformats.org/drawingml/2006/wordprocessingDrawing" xmlns:w10="urn:schemas-microsoft-com:office:word" xmlns:w="http://schemas.openxmlformats.org/wordprocessingml/2006/main" xmlns:w14="http://schemas.microsoft.com/office/word/2010/wordml" xmlns:wpg="http://schemas.microsoft.com/office/word/2010/wordprocessingGroup" xmlns:wpi="http://schemas.microsoft.com/office/word/2010/wordprocessingInk" xmlns:wne="http://schemas.microsoft.com/office/word/2006/wordml" xmlns:wps="http://schemas.microsoft.com/office/word/2010/wordprocessingShape" mc:Ignorable="w14 wp14">
+<w:styles xmlns:wpc="http://schemas.microsoft.com/office/word/2010/wordprocessingCanvas" xmlns:mc="http://schemas.openxmlformats.org/markup-compatibility/2006" xmlns:o="urn:schemas-microsoft-com:office:office" xmlns:r="http://schemas.openxmlformats.org/officeDocument/2006/relationships" xmlns:m="http://schemas.openxmlformats.org/officeDocument/2006/math" xmlns:v="urn:schemas-microsoft-com:vml" xmlns:wp14="http://schemas.microsoft.com/office/word/2010/wordprocessingDrawing" xmlns:wp="http://schemas.openxmlformats.org/drawingml/2006/wordprocessingDrawing" xmlns:w10="urn:schemas-microsoft-com:office:word" xmlns:w="http://schemas.openxmlformats.org/wordprocessingml/2006/main" xmlns:w14="http://schemas.microsoft.com/office/word/2010/wordml" xmlns:wpg="http://schemas.microsoft.com/office/word/2010/wordprocessingGroup" xmlns:wpi="http://schemas.microsoft.com/office/word/2010/wordprocessingInk" xmlns:wne="http://schemas.microsoft.com/office/word/2006/wordml" xmlns:wps="http://schemas.microsoft.com/office/word/2010/wordprocessingShape" mc:Ignorable="w14 wp14">
   <w:docDefaults>
     <w:rPrDefault>
       <w:rPr>
@@ -1540,7 +1725,7 @@
     </w:rPrDefault>
     <w:pPrDefault/>
   </w:docDefaults>
-  <w:latentStyles w:defLockedState="0" w:defUIPriority="99" w:defSemiHidden="1" w:defUnhideWhenUsed="1" w:defQFormat="0" w:count="276">
+  <w:latentStyles w:defLockedState="0" w:defUIPriority="99" w:defSemiHidden="1" w:defUnhideWhenUsed="1" w:defQFormat="0" w:count="267">
     <w:lsdException w:name="Normal" w:semiHidden="0" w:uiPriority="0" w:unhideWhenUsed="0" w:qFormat="1"/>
     <w:lsdException w:name="heading 1" w:semiHidden="0" w:uiPriority="9" w:unhideWhenUsed="0" w:qFormat="1"/>
     <w:lsdException w:name="heading 2" w:uiPriority="9" w:qFormat="1"/>

</xml_diff>

<commit_message>
Commented out irrelevant output
-Updated .gitignore to ignore files starting with received (?)
</commit_message>
<xml_diff>
--- a/project2/report.docx
+++ b/project2/report.docx
@@ -155,7 +155,7 @@
           <w:rFonts w:ascii="Consolas" w:hAnsi="Consolas" w:cs="Times New Roman"/>
           <w:sz w:val="22"/>
         </w:rPr>
-        <w:t>const int MAX_PACKET_SIZE = 1024</w:t>
+        <w:t>const int MAX_PACKET_SIZE = 1000</w:t>
       </w:r>
     </w:p>
     <w:p>
@@ -179,25 +179,7 @@
     <w:p>
       <w:pPr>
         <w:spacing w:after="0"/>
-        <w:ind w:left="720"/>
-        <w:jc w:val="both"/>
-        <w:rPr>
-          <w:rFonts w:ascii="Consolas" w:hAnsi="Consolas" w:cs="Times New Roman"/>
-          <w:sz w:val="22"/>
-        </w:rPr>
-      </w:pPr>
-      <w:r>
-        <w:rPr>
-          <w:rFonts w:ascii="Consolas" w:hAnsi="Consolas" w:cs="Times New Roman"/>
-          <w:sz w:val="22"/>
-        </w:rPr>
-        <w:t>const int DATA_SIZE = MAX_PACKET_SIZE - HEADER_SIZE</w:t>
-      </w:r>
-    </w:p>
-    <w:p>
-      <w:pPr>
-        <w:spacing w:after="0"/>
-        <w:ind w:left="720"/>
+        <w:ind w:firstLine="720"/>
         <w:jc w:val="both"/>
         <w:rPr>
           <w:rFonts w:ascii="Consolas" w:hAnsi="Consolas" w:cs="Times New Roman"/>
@@ -735,7 +717,6 @@
         <w:jc w:val="both"/>
       </w:pPr>
       <w:r>
-        <w:lastRenderedPageBreak/>
         <w:t>Wait to receive ACK</w:t>
       </w:r>
       <w:r>
@@ -757,6 +738,7 @@
         <w:jc w:val="both"/>
       </w:pPr>
       <w:r>
+        <w:lastRenderedPageBreak/>
         <w:t xml:space="preserve">You first check timeouts: if timeout, resend all packets </w:t>
       </w:r>
       <w:r>
@@ -1014,104 +996,110 @@
         </w:rPr>
         <w:t xml:space="preserve"> and update </w:t>
       </w:r>
+      <w:r>
+        <w:rPr>
+          <w:rFonts w:cs="Times New Roman"/>
+        </w:rPr>
+        <w:t xml:space="preserve">this vector with the new updated times. </w:t>
+      </w:r>
+      <w:r>
+        <w:rPr>
+          <w:rFonts w:cs="Times New Roman"/>
+        </w:rPr>
+        <w:t>Under normal conditions, the oldest time gets removed from the vector upon receipt of a successful cumulative ACK.</w:t>
+      </w:r>
+    </w:p>
+    <w:p>
+      <w:pPr>
+        <w:spacing w:after="0"/>
+        <w:jc w:val="both"/>
+      </w:pPr>
+    </w:p>
+    <w:p>
+      <w:pPr>
+        <w:spacing w:after="0"/>
+        <w:jc w:val="both"/>
+        <w:rPr>
+          <w:b/>
+        </w:rPr>
+      </w:pPr>
+      <w:r>
+        <w:rPr>
+          <w:b/>
+        </w:rPr>
+        <w:t>Difficulties Faced And Solutions</w:t>
+      </w:r>
+    </w:p>
+    <w:p>
+      <w:pPr>
+        <w:spacing w:after="0"/>
+        <w:jc w:val="both"/>
+        <w:rPr>
+          <w:rFonts w:cs="Times New Roman"/>
+        </w:rPr>
+      </w:pPr>
+      <w:r>
+        <w:rPr>
+          <w:b/>
+        </w:rPr>
+        <w:tab/>
+      </w:r>
+      <w:r>
+        <w:t xml:space="preserve">One of the first difficulties we encountered was regarding File I/O. </w:t>
+      </w:r>
+      <w:r>
+        <w:t xml:space="preserve">We originally stored the data as a string, but realized calling </w:t>
+      </w:r>
+      <w:r>
+        <w:rPr>
+          <w:rFonts w:ascii="Courier New" w:hAnsi="Courier New" w:cs="Courier New"/>
+        </w:rPr>
+        <w:t>sizeof()</w:t>
+      </w:r>
+      <w:r>
+        <w:t xml:space="preserve">would not account for the size of the data stored in the string. </w:t>
+      </w:r>
+      <w:r>
+        <w:t xml:space="preserve">We then changed it to a </w:t>
+      </w:r>
+      <w:r>
+        <w:rPr>
+          <w:rFonts w:ascii="Courier New" w:hAnsi="Courier New" w:cs="Courier New"/>
+        </w:rPr>
+        <w:t>char[]</w:t>
+      </w:r>
+      <w:r>
+        <w:rPr>
+          <w:rFonts w:cs="Times New Roman"/>
+        </w:rPr>
+        <w:t xml:space="preserve"> , but then</w:t>
+      </w:r>
+      <w:r>
+        <w:rPr>
+          <w:rFonts w:cs="Times New Roman"/>
+        </w:rPr>
+        <w:t xml:space="preserve"> had trouble with binary files so we researched that data from binary files should be stored in </w:t>
+      </w:r>
+      <w:r>
+        <w:rPr>
+          <w:rFonts w:ascii="Courier New" w:hAnsi="Courier New" w:cs="Courier New"/>
+        </w:rPr>
+        <w:t>unsigned char</w:t>
+      </w:r>
+      <w:r>
+        <w:rPr>
+          <w:rFonts w:cs="Times New Roman"/>
+        </w:rPr>
+        <w:t xml:space="preserve">. </w:t>
+      </w:r>
+      <w:r>
+        <w:rPr>
+          <w:rFonts w:cs="Times New Roman"/>
+        </w:rPr>
+        <w:t>Furthermore, we had an issue regarding whether or not we needed null-bytes. We implemented different approaches and concluded that our program did not need null-bytes to read packets or write to files.</w:t>
+      </w:r>
       <w:bookmarkStart w:id="0" w:name="_GoBack"/>
       <w:bookmarkEnd w:id="0"/>
-      <w:r>
-        <w:rPr>
-          <w:rFonts w:cs="Times New Roman"/>
-        </w:rPr>
-        <w:t xml:space="preserve">this vector with the new updated times. </w:t>
-      </w:r>
-      <w:r>
-        <w:rPr>
-          <w:rFonts w:cs="Times New Roman"/>
-        </w:rPr>
-        <w:t>Under normal conditions, the oldest time gets removed from the vector upon receipt of a successful cumulative ACK.</w:t>
-      </w:r>
-    </w:p>
-    <w:p>
-      <w:pPr>
-        <w:spacing w:after="0"/>
-        <w:jc w:val="both"/>
-      </w:pPr>
-    </w:p>
-    <w:p>
-      <w:pPr>
-        <w:spacing w:after="0"/>
-        <w:jc w:val="both"/>
-        <w:rPr>
-          <w:b/>
-        </w:rPr>
-      </w:pPr>
-      <w:r>
-        <w:rPr>
-          <w:b/>
-        </w:rPr>
-        <w:t>Difficulties Faced And Solutions</w:t>
-      </w:r>
-    </w:p>
-    <w:p>
-      <w:pPr>
-        <w:spacing w:after="0"/>
-        <w:jc w:val="both"/>
-        <w:rPr>
-          <w:rFonts w:cs="Times New Roman"/>
-        </w:rPr>
-      </w:pPr>
-      <w:r>
-        <w:rPr>
-          <w:b/>
-        </w:rPr>
-        <w:tab/>
-      </w:r>
-      <w:r>
-        <w:t xml:space="preserve">One of the first difficulties we encountered was regarding File I/O. </w:t>
-      </w:r>
-      <w:r>
-        <w:t xml:space="preserve">We originally stored the data as a string, but realized calling </w:t>
-      </w:r>
-      <w:r>
-        <w:rPr>
-          <w:rFonts w:ascii="Courier New" w:hAnsi="Courier New" w:cs="Courier New"/>
-        </w:rPr>
-        <w:t>sizeof()</w:t>
-      </w:r>
-      <w:r>
-        <w:t xml:space="preserve">would not account for the size of the data stored in the string. </w:t>
-      </w:r>
-      <w:r>
-        <w:t xml:space="preserve">We then changed it to a </w:t>
-      </w:r>
-      <w:r>
-        <w:rPr>
-          <w:rFonts w:ascii="Courier New" w:hAnsi="Courier New" w:cs="Courier New"/>
-        </w:rPr>
-        <w:t>char[]</w:t>
-      </w:r>
-      <w:r>
-        <w:rPr>
-          <w:rFonts w:cs="Times New Roman"/>
-        </w:rPr>
-        <w:t xml:space="preserve"> , but then</w:t>
-      </w:r>
-      <w:r>
-        <w:rPr>
-          <w:rFonts w:cs="Times New Roman"/>
-        </w:rPr>
-        <w:t xml:space="preserve"> had trouble with binary files so we researched that data from binary files should be stored in </w:t>
-      </w:r>
-      <w:r>
-        <w:rPr>
-          <w:rFonts w:ascii="Courier New" w:hAnsi="Courier New" w:cs="Courier New"/>
-        </w:rPr>
-        <w:t>unsigned char</w:t>
-      </w:r>
-      <w:r>
-        <w:rPr>
-          <w:rFonts w:cs="Times New Roman"/>
-        </w:rPr>
-        <w:t xml:space="preserve">. </w:t>
-      </w:r>
     </w:p>
     <w:p>
       <w:pPr>
@@ -1138,19 +1126,22 @@
         <w:t xml:space="preserve"> </w:t>
       </w:r>
       <w:r>
-        <w:t xml:space="preserve">At first, we tried to calculate the window size based on how many could fit in the window, which means the window size would vary because the packets are not always the same size. However, we realized that that method was inefficient since the window slides and that would involve a lot of possibly complicated calculations. Thus, we decided to set a fixed window size that is calculated by dividing the given command window size (in bytes) by the maximum packet size (in bytes). Even though that method could be inefficient because it does not always use up the entire command window, it is much simpler to implement when the window starts sliding. </w:t>
-      </w:r>
-    </w:p>
-    <w:p>
-      <w:pPr>
-        <w:spacing w:after="0"/>
-        <w:jc w:val="both"/>
-        <w:rPr>
-          <w:rFonts w:cs="Times New Roman"/>
-        </w:rPr>
-      </w:pPr>
+        <w:t xml:space="preserve">At first, we tried to calculate the window size based on how many could fit in the window, which means the window size would vary because the packets are not always the same size. However, we realized that that method was inefficient since the window slides and that would involve a lot of possibly complicated calculations. Thus, we decided to set a fixed window size that is calculated by dividing the given command window size (in bytes) by the maximum packet size (in bytes). Even though that method </w:t>
+      </w:r>
       <w:r>
         <w:lastRenderedPageBreak/>
+        <w:t xml:space="preserve">could be inefficient because it does not always use up the entire command window, it is much simpler to implement when the window starts sliding. </w:t>
+      </w:r>
+    </w:p>
+    <w:p>
+      <w:pPr>
+        <w:spacing w:after="0"/>
+        <w:jc w:val="both"/>
+        <w:rPr>
+          <w:rFonts w:cs="Times New Roman"/>
+        </w:rPr>
+      </w:pPr>
+      <w:r>
         <w:tab/>
         <w:t xml:space="preserve">The last difficulty we encountered was implementing timeouts. We originally used </w:t>
       </w:r>

</xml_diff>

<commit_message>
Updated report with tearing down connection
</commit_message>
<xml_diff>
--- a/project2/report.docx
+++ b/project2/report.docx
@@ -79,12 +79,45 @@
           <w:szCs w:val="40"/>
         </w:rPr>
       </w:pPr>
+      <w:proofErr w:type="spellStart"/>
       <w:r>
         <w:rPr>
           <w:sz w:val="32"/>
           <w:szCs w:val="40"/>
         </w:rPr>
-        <w:t>Kailin Chang (UID 503999157)</w:t>
+        <w:t>Kailin</w:t>
+      </w:r>
+      <w:proofErr w:type="spellEnd"/>
+      <w:r>
+        <w:rPr>
+          <w:sz w:val="32"/>
+          <w:szCs w:val="40"/>
+        </w:rPr>
+        <w:t xml:space="preserve"> Chang (UID 503999157)</w:t>
+      </w:r>
+    </w:p>
+    <w:p>
+      <w:pPr>
+        <w:rPr>
+          <w:b/>
+          <w:szCs w:val="24"/>
+          <w:u w:val="single"/>
+        </w:rPr>
+      </w:pPr>
+      <w:r>
+        <w:rPr>
+          <w:b/>
+          <w:u w:val="single"/>
+        </w:rPr>
+        <w:t>High-</w:t>
+      </w:r>
+      <w:r>
+        <w:rPr>
+          <w:b/>
+          <w:szCs w:val="24"/>
+          <w:u w:val="single"/>
+        </w:rPr>
+        <w:t>Level Description</w:t>
       </w:r>
     </w:p>
     <w:p>
@@ -97,428 +130,655 @@
       <w:r>
         <w:rPr>
           <w:b/>
-        </w:rPr>
-        <w:t>High-</w:t>
-      </w:r>
+          <w:szCs w:val="24"/>
+        </w:rPr>
+        <w:t>Packet Details</w:t>
+      </w:r>
+    </w:p>
+    <w:p>
+      <w:pPr>
+        <w:spacing w:after="0"/>
+        <w:ind w:firstLine="720"/>
+        <w:jc w:val="both"/>
+      </w:pPr>
+      <w:r>
+        <w:t xml:space="preserve">We defined our custom data structures and global constants in </w:t>
+      </w:r>
+      <w:proofErr w:type="spellStart"/>
+      <w:r>
+        <w:rPr>
+          <w:rFonts w:ascii="Consolas" w:hAnsi="Consolas"/>
+          <w:sz w:val="22"/>
+        </w:rPr>
+        <w:t>packet</w:t>
+      </w:r>
+      <w:r>
+        <w:rPr>
+          <w:rFonts w:ascii="Consolas" w:hAnsi="Consolas"/>
+          <w:sz w:val="22"/>
+        </w:rPr>
+        <w:t>.h</w:t>
+      </w:r>
+      <w:proofErr w:type="spellEnd"/>
+      <w:r>
+        <w:t xml:space="preserve">. </w:t>
+      </w:r>
+      <w:r>
+        <w:t xml:space="preserve">The global constants we defined are: </w:t>
+      </w:r>
+    </w:p>
+    <w:p>
+      <w:pPr>
+        <w:spacing w:after="0"/>
+        <w:jc w:val="both"/>
+        <w:rPr>
+          <w:rFonts w:ascii="Consolas" w:hAnsi="Consolas" w:cs="Times New Roman"/>
+          <w:sz w:val="22"/>
+        </w:rPr>
+      </w:pPr>
+      <w:r>
+        <w:tab/>
+      </w:r>
+      <w:proofErr w:type="spellStart"/>
+      <w:proofErr w:type="gramStart"/>
+      <w:r>
+        <w:rPr>
+          <w:rFonts w:ascii="Consolas" w:hAnsi="Consolas" w:cs="Times New Roman"/>
+          <w:sz w:val="22"/>
+        </w:rPr>
+        <w:t>const</w:t>
+      </w:r>
+      <w:proofErr w:type="spellEnd"/>
+      <w:proofErr w:type="gramEnd"/>
+      <w:r>
+        <w:rPr>
+          <w:rFonts w:ascii="Consolas" w:hAnsi="Consolas" w:cs="Times New Roman"/>
+          <w:sz w:val="22"/>
+        </w:rPr>
+        <w:t xml:space="preserve"> </w:t>
+      </w:r>
+      <w:proofErr w:type="spellStart"/>
+      <w:r>
+        <w:rPr>
+          <w:rFonts w:ascii="Consolas" w:hAnsi="Consolas" w:cs="Times New Roman"/>
+          <w:sz w:val="22"/>
+        </w:rPr>
+        <w:t>int</w:t>
+      </w:r>
+      <w:proofErr w:type="spellEnd"/>
+      <w:r>
+        <w:rPr>
+          <w:rFonts w:ascii="Consolas" w:hAnsi="Consolas" w:cs="Times New Roman"/>
+          <w:sz w:val="22"/>
+        </w:rPr>
+        <w:t xml:space="preserve"> MAX_PACKET_SIZE = 1000</w:t>
+      </w:r>
+    </w:p>
+    <w:p>
+      <w:pPr>
+        <w:spacing w:after="0"/>
+        <w:ind w:left="720"/>
+        <w:jc w:val="both"/>
+        <w:rPr>
+          <w:rFonts w:ascii="Consolas" w:hAnsi="Consolas" w:cs="Times New Roman"/>
+          <w:sz w:val="22"/>
+        </w:rPr>
+      </w:pPr>
+      <w:proofErr w:type="spellStart"/>
+      <w:proofErr w:type="gramStart"/>
+      <w:r>
+        <w:rPr>
+          <w:rFonts w:ascii="Consolas" w:hAnsi="Consolas" w:cs="Times New Roman"/>
+          <w:sz w:val="22"/>
+        </w:rPr>
+        <w:t>const</w:t>
+      </w:r>
+      <w:proofErr w:type="spellEnd"/>
+      <w:proofErr w:type="gramEnd"/>
+      <w:r>
+        <w:rPr>
+          <w:rFonts w:ascii="Consolas" w:hAnsi="Consolas" w:cs="Times New Roman"/>
+          <w:sz w:val="22"/>
+        </w:rPr>
+        <w:t xml:space="preserve"> </w:t>
+      </w:r>
+      <w:proofErr w:type="spellStart"/>
+      <w:r>
+        <w:rPr>
+          <w:rFonts w:ascii="Consolas" w:hAnsi="Consolas" w:cs="Times New Roman"/>
+          <w:sz w:val="22"/>
+        </w:rPr>
+        <w:t>int</w:t>
+      </w:r>
+      <w:proofErr w:type="spellEnd"/>
+      <w:r>
+        <w:rPr>
+          <w:rFonts w:ascii="Consolas" w:hAnsi="Consolas" w:cs="Times New Roman"/>
+          <w:sz w:val="22"/>
+        </w:rPr>
+        <w:t xml:space="preserve"> HEADER_SIZE = 8</w:t>
+      </w:r>
+    </w:p>
+    <w:p>
+      <w:pPr>
+        <w:spacing w:after="0"/>
+        <w:ind w:firstLine="720"/>
+        <w:jc w:val="both"/>
+        <w:rPr>
+          <w:rFonts w:ascii="Consolas" w:hAnsi="Consolas" w:cs="Times New Roman"/>
+          <w:sz w:val="22"/>
+        </w:rPr>
+      </w:pPr>
+      <w:proofErr w:type="spellStart"/>
+      <w:proofErr w:type="gramStart"/>
+      <w:r>
+        <w:rPr>
+          <w:rFonts w:ascii="Consolas" w:hAnsi="Consolas" w:cs="Times New Roman"/>
+          <w:sz w:val="22"/>
+        </w:rPr>
+        <w:t>const</w:t>
+      </w:r>
+      <w:proofErr w:type="spellEnd"/>
+      <w:proofErr w:type="gramEnd"/>
+      <w:r>
+        <w:rPr>
+          <w:rFonts w:ascii="Consolas" w:hAnsi="Consolas" w:cs="Times New Roman"/>
+          <w:sz w:val="22"/>
+        </w:rPr>
+        <w:t xml:space="preserve"> </w:t>
+      </w:r>
+      <w:proofErr w:type="spellStart"/>
+      <w:r>
+        <w:rPr>
+          <w:rFonts w:ascii="Consolas" w:hAnsi="Consolas" w:cs="Times New Roman"/>
+          <w:sz w:val="22"/>
+        </w:rPr>
+        <w:t>int</w:t>
+      </w:r>
+      <w:proofErr w:type="spellEnd"/>
+      <w:r>
+        <w:rPr>
+          <w:rFonts w:ascii="Consolas" w:hAnsi="Consolas" w:cs="Times New Roman"/>
+          <w:sz w:val="22"/>
+        </w:rPr>
+        <w:t xml:space="preserve"> PACKET_TIMEOUT = 500</w:t>
+      </w:r>
+      <w:r>
+        <w:rPr>
+          <w:rFonts w:ascii="Consolas" w:hAnsi="Consolas" w:cs="Times New Roman"/>
+          <w:sz w:val="22"/>
+        </w:rPr>
+        <w:t xml:space="preserve">  // this is in terms of </w:t>
+      </w:r>
+      <w:proofErr w:type="spellStart"/>
+      <w:r>
+        <w:rPr>
+          <w:rFonts w:ascii="Consolas" w:hAnsi="Consolas" w:cs="Times New Roman"/>
+          <w:sz w:val="22"/>
+        </w:rPr>
+        <w:t>ms</w:t>
+      </w:r>
+      <w:proofErr w:type="spellEnd"/>
+      <w:r>
+        <w:rPr>
+          <w:rFonts w:ascii="Consolas" w:hAnsi="Consolas" w:cs="Times New Roman"/>
+          <w:sz w:val="22"/>
+        </w:rPr>
+        <w:t xml:space="preserve"> = 0.5s</w:t>
+      </w:r>
+    </w:p>
+    <w:p>
+      <w:pPr>
+        <w:spacing w:after="0"/>
+        <w:jc w:val="both"/>
+      </w:pPr>
+      <w:r>
+        <w:t xml:space="preserve">In addition, we created a custom </w:t>
+      </w:r>
+      <w:proofErr w:type="spellStart"/>
+      <w:r>
+        <w:rPr>
+          <w:rFonts w:ascii="Consolas" w:hAnsi="Consolas"/>
+          <w:sz w:val="22"/>
+        </w:rPr>
+        <w:t>struct</w:t>
+      </w:r>
+      <w:proofErr w:type="spellEnd"/>
+      <w:r>
+        <w:rPr>
+          <w:rFonts w:ascii="Consolas" w:hAnsi="Consolas"/>
+          <w:sz w:val="22"/>
+        </w:rPr>
+        <w:t xml:space="preserve"> P</w:t>
+      </w:r>
+      <w:r>
+        <w:rPr>
+          <w:rFonts w:ascii="Consolas" w:hAnsi="Consolas"/>
+          <w:sz w:val="22"/>
+        </w:rPr>
+        <w:t>acket</w:t>
+      </w:r>
+      <w:r>
+        <w:t xml:space="preserve"> to represent a packet. </w:t>
+      </w:r>
+      <w:r>
+        <w:t>Within</w:t>
+      </w:r>
+      <w:r>
+        <w:t xml:space="preserve"> each</w:t>
+      </w:r>
+      <w:r>
+        <w:t xml:space="preserve"> instance of</w:t>
+      </w:r>
+      <w:r>
+        <w:t xml:space="preserve"> </w:t>
+      </w:r>
+      <w:r>
+        <w:rPr>
+          <w:rFonts w:ascii="Consolas" w:hAnsi="Consolas"/>
+          <w:sz w:val="22"/>
+        </w:rPr>
+        <w:t>packet</w:t>
+      </w:r>
+      <w:r>
+        <w:rPr>
+          <w:rFonts w:cs="Times New Roman"/>
+        </w:rPr>
+        <w:t xml:space="preserve">, we have following </w:t>
+      </w:r>
+      <w:r>
+        <w:rPr>
+          <w:rFonts w:cs="Times New Roman"/>
+        </w:rPr>
+        <w:t>fields that</w:t>
+      </w:r>
+      <w:r>
+        <w:rPr>
+          <w:rFonts w:cs="Times New Roman"/>
+        </w:rPr>
+        <w:t xml:space="preserve"> make up </w:t>
+      </w:r>
+      <w:r>
+        <w:rPr>
+          <w:rFonts w:cs="Times New Roman"/>
+        </w:rPr>
+        <w:t xml:space="preserve">the </w:t>
+      </w:r>
+      <w:r>
+        <w:rPr>
+          <w:rFonts w:cs="Times New Roman"/>
+        </w:rPr>
+        <w:t>header information</w:t>
+      </w:r>
+      <w:r>
+        <w:t xml:space="preserve">: </w:t>
+      </w:r>
+    </w:p>
+    <w:p>
+      <w:pPr>
+        <w:spacing w:after="0"/>
+        <w:ind w:left="720"/>
+        <w:jc w:val="both"/>
+        <w:rPr>
+          <w:rFonts w:ascii="Consolas" w:hAnsi="Consolas"/>
+          <w:sz w:val="22"/>
+        </w:rPr>
+      </w:pPr>
+      <w:proofErr w:type="spellStart"/>
+      <w:proofErr w:type="gramStart"/>
+      <w:r>
+        <w:rPr>
+          <w:rFonts w:ascii="Consolas" w:hAnsi="Consolas"/>
+          <w:sz w:val="22"/>
+        </w:rPr>
+        <w:t>bool</w:t>
+      </w:r>
+      <w:proofErr w:type="spellEnd"/>
+      <w:proofErr w:type="gramEnd"/>
+      <w:r>
+        <w:rPr>
+          <w:rFonts w:ascii="Consolas" w:hAnsi="Consolas"/>
+          <w:sz w:val="22"/>
+        </w:rPr>
+        <w:t xml:space="preserve"> type</w:t>
+      </w:r>
+      <w:r>
+        <w:rPr>
+          <w:rFonts w:ascii="Consolas" w:hAnsi="Consolas"/>
+          <w:sz w:val="22"/>
+        </w:rPr>
+        <w:t xml:space="preserve"> </w:t>
+      </w:r>
+      <w:r>
+        <w:rPr>
+          <w:rFonts w:ascii="Consolas" w:hAnsi="Consolas"/>
+          <w:sz w:val="22"/>
+        </w:rPr>
+        <w:t xml:space="preserve">// </w:t>
+      </w:r>
+      <w:r>
+        <w:rPr>
+          <w:rFonts w:ascii="Consolas" w:hAnsi="Consolas"/>
+          <w:sz w:val="22"/>
+        </w:rPr>
+        <w:t>returns true for message</w:t>
+      </w:r>
+      <w:r>
+        <w:rPr>
+          <w:rFonts w:ascii="Consolas" w:hAnsi="Consolas"/>
+          <w:sz w:val="22"/>
+        </w:rPr>
+        <w:t>, false for ACK</w:t>
+      </w:r>
+    </w:p>
+    <w:p>
+      <w:pPr>
+        <w:spacing w:after="0"/>
+        <w:ind w:left="720"/>
+        <w:jc w:val="both"/>
+        <w:rPr>
+          <w:rFonts w:ascii="Consolas" w:hAnsi="Consolas"/>
+          <w:sz w:val="22"/>
+        </w:rPr>
+      </w:pPr>
+      <w:proofErr w:type="spellStart"/>
+      <w:proofErr w:type="gramStart"/>
+      <w:r>
+        <w:rPr>
+          <w:rFonts w:ascii="Consolas" w:hAnsi="Consolas"/>
+          <w:sz w:val="22"/>
+        </w:rPr>
+        <w:t>bool</w:t>
+      </w:r>
+      <w:proofErr w:type="spellEnd"/>
+      <w:proofErr w:type="gramEnd"/>
+      <w:r>
+        <w:rPr>
+          <w:rFonts w:ascii="Consolas" w:hAnsi="Consolas"/>
+          <w:sz w:val="22"/>
+        </w:rPr>
+        <w:t xml:space="preserve"> </w:t>
+      </w:r>
+      <w:proofErr w:type="spellStart"/>
+      <w:r>
+        <w:rPr>
+          <w:rFonts w:ascii="Consolas" w:hAnsi="Consolas"/>
+          <w:sz w:val="22"/>
+        </w:rPr>
+        <w:t>last_packet</w:t>
+      </w:r>
+      <w:proofErr w:type="spellEnd"/>
+      <w:r>
+        <w:rPr>
+          <w:rFonts w:ascii="Consolas" w:hAnsi="Consolas"/>
+          <w:sz w:val="22"/>
+        </w:rPr>
+        <w:t xml:space="preserve"> </w:t>
+      </w:r>
+      <w:r>
+        <w:rPr>
+          <w:rFonts w:ascii="Consolas" w:hAnsi="Consolas"/>
+          <w:sz w:val="22"/>
+        </w:rPr>
+        <w:t>// returns true if packet is last packet</w:t>
+      </w:r>
+    </w:p>
+    <w:p>
+      <w:pPr>
+        <w:spacing w:after="0"/>
+        <w:ind w:left="720"/>
+        <w:jc w:val="both"/>
+        <w:rPr>
+          <w:rFonts w:ascii="Consolas" w:hAnsi="Consolas"/>
+          <w:sz w:val="22"/>
+        </w:rPr>
+      </w:pPr>
+      <w:proofErr w:type="spellStart"/>
+      <w:proofErr w:type="gramStart"/>
+      <w:r>
+        <w:rPr>
+          <w:rFonts w:ascii="Consolas" w:hAnsi="Consolas"/>
+          <w:sz w:val="22"/>
+        </w:rPr>
+        <w:t>int</w:t>
+      </w:r>
+      <w:proofErr w:type="spellEnd"/>
+      <w:proofErr w:type="gramEnd"/>
+      <w:r>
+        <w:rPr>
+          <w:rFonts w:ascii="Consolas" w:hAnsi="Consolas"/>
+          <w:sz w:val="22"/>
+        </w:rPr>
+        <w:t xml:space="preserve"> </w:t>
+      </w:r>
+      <w:proofErr w:type="spellStart"/>
+      <w:r>
+        <w:rPr>
+          <w:rFonts w:ascii="Consolas" w:hAnsi="Consolas"/>
+          <w:sz w:val="22"/>
+        </w:rPr>
+        <w:t>seq_sum</w:t>
+      </w:r>
+      <w:proofErr w:type="spellEnd"/>
+      <w:r>
+        <w:rPr>
+          <w:rFonts w:ascii="Consolas" w:hAnsi="Consolas"/>
+          <w:sz w:val="22"/>
+        </w:rPr>
+        <w:t xml:space="preserve"> </w:t>
+      </w:r>
+      <w:r>
+        <w:rPr>
+          <w:rFonts w:ascii="Consolas" w:hAnsi="Consolas"/>
+          <w:sz w:val="22"/>
+        </w:rPr>
+        <w:t>// indicates sequence number of packet</w:t>
+      </w:r>
+    </w:p>
+    <w:p>
+      <w:pPr>
+        <w:spacing w:after="0"/>
+        <w:ind w:left="720"/>
+        <w:jc w:val="both"/>
+        <w:rPr>
+          <w:rFonts w:ascii="Consolas" w:hAnsi="Consolas"/>
+          <w:sz w:val="22"/>
+        </w:rPr>
+      </w:pPr>
+      <w:proofErr w:type="spellStart"/>
+      <w:proofErr w:type="gramStart"/>
+      <w:r>
+        <w:rPr>
+          <w:rFonts w:ascii="Consolas" w:hAnsi="Consolas"/>
+          <w:sz w:val="22"/>
+        </w:rPr>
+        <w:t>int</w:t>
+      </w:r>
+      <w:proofErr w:type="spellEnd"/>
+      <w:proofErr w:type="gramEnd"/>
+      <w:r>
+        <w:rPr>
+          <w:rFonts w:ascii="Consolas" w:hAnsi="Consolas"/>
+          <w:sz w:val="22"/>
+        </w:rPr>
+        <w:t xml:space="preserve"> </w:t>
+      </w:r>
+      <w:proofErr w:type="spellStart"/>
+      <w:r>
+        <w:rPr>
+          <w:rFonts w:ascii="Consolas" w:hAnsi="Consolas"/>
+          <w:sz w:val="22"/>
+        </w:rPr>
+        <w:t>packet_num</w:t>
+      </w:r>
+      <w:proofErr w:type="spellEnd"/>
+      <w:r>
+        <w:rPr>
+          <w:rFonts w:ascii="Consolas" w:hAnsi="Consolas"/>
+          <w:sz w:val="22"/>
+        </w:rPr>
+        <w:t xml:space="preserve"> // indicates packet number of packet</w:t>
+      </w:r>
+      <w:r>
+        <w:rPr>
+          <w:rFonts w:ascii="Consolas" w:hAnsi="Consolas"/>
+          <w:sz w:val="22"/>
+        </w:rPr>
+        <w:t xml:space="preserve"> </w:t>
+      </w:r>
+    </w:p>
+    <w:p>
+      <w:pPr>
+        <w:spacing w:after="0"/>
+        <w:ind w:left="720"/>
+        <w:jc w:val="both"/>
+        <w:rPr>
+          <w:sz w:val="22"/>
+        </w:rPr>
+      </w:pPr>
+      <w:proofErr w:type="spellStart"/>
+      <w:proofErr w:type="gramStart"/>
+      <w:r>
+        <w:rPr>
+          <w:rFonts w:ascii="Consolas" w:hAnsi="Consolas"/>
+          <w:sz w:val="22"/>
+        </w:rPr>
+        <w:t>int</w:t>
+      </w:r>
+      <w:proofErr w:type="spellEnd"/>
+      <w:proofErr w:type="gramEnd"/>
+      <w:r>
+        <w:rPr>
+          <w:rFonts w:ascii="Consolas" w:hAnsi="Consolas"/>
+          <w:sz w:val="22"/>
+        </w:rPr>
+        <w:t xml:space="preserve"> </w:t>
+      </w:r>
+      <w:proofErr w:type="spellStart"/>
+      <w:r>
+        <w:rPr>
+          <w:rFonts w:ascii="Consolas" w:hAnsi="Consolas"/>
+          <w:sz w:val="22"/>
+        </w:rPr>
+        <w:t>data_length</w:t>
+      </w:r>
+      <w:proofErr w:type="spellEnd"/>
+      <w:r>
+        <w:rPr>
+          <w:rFonts w:ascii="Consolas" w:hAnsi="Consolas"/>
+          <w:sz w:val="22"/>
+        </w:rPr>
+        <w:t xml:space="preserve"> // indicates length of the data in each packet</w:t>
+      </w:r>
+      <w:r>
+        <w:rPr>
+          <w:sz w:val="22"/>
+        </w:rPr>
+        <w:t xml:space="preserve"> </w:t>
+      </w:r>
+    </w:p>
+    <w:p>
+      <w:pPr>
+        <w:spacing w:after="0"/>
+        <w:jc w:val="both"/>
+      </w:pPr>
+      <w:r>
+        <w:t xml:space="preserve">In addition to the header information, each </w:t>
+      </w:r>
+      <w:r>
+        <w:rPr>
+          <w:rFonts w:ascii="Consolas" w:hAnsi="Consolas" w:cs="Times New Roman"/>
+          <w:sz w:val="22"/>
+        </w:rPr>
+        <w:t>packet</w:t>
+      </w:r>
+      <w:r>
+        <w:rPr>
+          <w:rFonts w:cs="Times New Roman"/>
+        </w:rPr>
+        <w:t xml:space="preserve"> a</w:t>
+      </w:r>
+      <w:r>
+        <w:rPr>
+          <w:rFonts w:cs="Times New Roman"/>
+        </w:rPr>
+        <w:t>lso</w:t>
+      </w:r>
+      <w:r>
+        <w:t xml:space="preserve"> has an array called </w:t>
+      </w:r>
+      <w:r>
+        <w:rPr>
+          <w:rFonts w:ascii="Consolas" w:hAnsi="Consolas"/>
+          <w:sz w:val="22"/>
+        </w:rPr>
+        <w:t xml:space="preserve">data </w:t>
+      </w:r>
+      <w:r>
+        <w:t xml:space="preserve">that </w:t>
+      </w:r>
+      <w:r>
+        <w:t>holds the information to be sent with each packet</w:t>
+      </w:r>
+      <w:r>
+        <w:t>:</w:t>
+      </w:r>
+      <w:r>
+        <w:t xml:space="preserve"> </w:t>
+      </w:r>
+    </w:p>
+    <w:p>
+      <w:pPr>
+        <w:spacing w:after="0"/>
+        <w:jc w:val="both"/>
+        <w:rPr>
+          <w:rFonts w:ascii="Consolas" w:hAnsi="Consolas"/>
+          <w:sz w:val="22"/>
+        </w:rPr>
+      </w:pPr>
+      <w:r>
+        <w:tab/>
+      </w:r>
+      <w:proofErr w:type="gramStart"/>
+      <w:r>
+        <w:rPr>
+          <w:rFonts w:ascii="Consolas" w:hAnsi="Consolas"/>
+          <w:sz w:val="22"/>
+        </w:rPr>
+        <w:t>unsigned</w:t>
+      </w:r>
+      <w:proofErr w:type="gramEnd"/>
+      <w:r>
+        <w:rPr>
+          <w:rFonts w:ascii="Consolas" w:hAnsi="Consolas"/>
+          <w:sz w:val="22"/>
+        </w:rPr>
+        <w:t xml:space="preserve"> char data[MAX_PACKET_SIZE - HEADER_SIZE]</w:t>
+      </w:r>
+    </w:p>
+    <w:p>
+      <w:pPr>
+        <w:spacing w:after="0"/>
+        <w:jc w:val="both"/>
+        <w:rPr>
+          <w:rFonts w:ascii="Consolas" w:hAnsi="Consolas"/>
+          <w:sz w:val="22"/>
+        </w:rPr>
+      </w:pPr>
+    </w:p>
+    <w:p>
+      <w:pPr>
+        <w:rPr>
+          <w:b/>
+          <w:sz w:val="28"/>
+        </w:rPr>
+      </w:pPr>
       <w:r>
         <w:rPr>
           <w:b/>
           <w:szCs w:val="24"/>
         </w:rPr>
-        <w:t>Level Description</w:t>
-      </w:r>
-    </w:p>
-    <w:p>
-      <w:pPr>
-        <w:spacing w:after="0"/>
-        <w:ind w:firstLine="720"/>
-        <w:jc w:val="both"/>
-      </w:pPr>
-      <w:r>
-        <w:t xml:space="preserve">We defined our custom data structures and global constants in </w:t>
-      </w:r>
-      <w:r>
-        <w:rPr>
-          <w:rFonts w:ascii="Consolas" w:hAnsi="Consolas"/>
-          <w:sz w:val="22"/>
-        </w:rPr>
-        <w:t>packet</w:t>
-      </w:r>
-      <w:r>
-        <w:rPr>
-          <w:rFonts w:ascii="Consolas" w:hAnsi="Consolas"/>
-          <w:sz w:val="22"/>
-        </w:rPr>
-        <w:t>.h</w:t>
-      </w:r>
-      <w:r>
-        <w:t xml:space="preserve">. </w:t>
-      </w:r>
-      <w:r>
-        <w:t xml:space="preserve">The global constants we defined are: </w:t>
-      </w:r>
-    </w:p>
-    <w:p>
-      <w:pPr>
-        <w:spacing w:after="0"/>
-        <w:jc w:val="both"/>
-        <w:rPr>
-          <w:rFonts w:ascii="Consolas" w:hAnsi="Consolas" w:cs="Times New Roman"/>
-          <w:sz w:val="22"/>
-        </w:rPr>
-      </w:pPr>
-      <w:r>
-        <w:tab/>
-      </w:r>
-      <w:r>
-        <w:rPr>
-          <w:rFonts w:ascii="Consolas" w:hAnsi="Consolas" w:cs="Times New Roman"/>
-          <w:sz w:val="22"/>
-        </w:rPr>
-        <w:t>const int MAX_PACKET_SIZE = 1000</w:t>
-      </w:r>
-    </w:p>
-    <w:p>
-      <w:pPr>
-        <w:spacing w:after="0"/>
-        <w:ind w:left="720"/>
-        <w:jc w:val="both"/>
-        <w:rPr>
-          <w:rFonts w:ascii="Consolas" w:hAnsi="Consolas" w:cs="Times New Roman"/>
-          <w:sz w:val="22"/>
-        </w:rPr>
-      </w:pPr>
-      <w:r>
-        <w:rPr>
-          <w:rFonts w:ascii="Consolas" w:hAnsi="Consolas" w:cs="Times New Roman"/>
-          <w:sz w:val="22"/>
-        </w:rPr>
-        <w:t>const int HEADER_SIZE = 8</w:t>
-      </w:r>
-    </w:p>
-    <w:p>
-      <w:pPr>
-        <w:spacing w:after="0"/>
-        <w:ind w:firstLine="720"/>
-        <w:jc w:val="both"/>
-        <w:rPr>
-          <w:rFonts w:ascii="Consolas" w:hAnsi="Consolas" w:cs="Times New Roman"/>
-          <w:sz w:val="22"/>
-        </w:rPr>
-      </w:pPr>
-      <w:r>
-        <w:rPr>
-          <w:rFonts w:ascii="Consolas" w:hAnsi="Consolas" w:cs="Times New Roman"/>
-          <w:sz w:val="22"/>
-        </w:rPr>
-        <w:t>const int PACKET_TIMEOUT = 500</w:t>
-      </w:r>
-      <w:r>
-        <w:rPr>
-          <w:rFonts w:ascii="Consolas" w:hAnsi="Consolas" w:cs="Times New Roman"/>
-          <w:sz w:val="22"/>
-        </w:rPr>
-        <w:t xml:space="preserve">  // this is in terms of ms = 0.5s</w:t>
-      </w:r>
-    </w:p>
-    <w:p>
-      <w:pPr>
-        <w:spacing w:after="0"/>
-        <w:jc w:val="both"/>
-      </w:pPr>
-      <w:r>
-        <w:t xml:space="preserve">In addition, we created a custom </w:t>
-      </w:r>
-      <w:r>
-        <w:rPr>
-          <w:rFonts w:ascii="Consolas" w:hAnsi="Consolas"/>
-          <w:sz w:val="22"/>
-        </w:rPr>
-        <w:t>struct P</w:t>
-      </w:r>
-      <w:r>
-        <w:rPr>
-          <w:rFonts w:ascii="Consolas" w:hAnsi="Consolas"/>
-          <w:sz w:val="22"/>
-        </w:rPr>
-        <w:t>acket</w:t>
-      </w:r>
-      <w:r>
-        <w:t xml:space="preserve"> to represent a packet. </w:t>
-      </w:r>
-      <w:r>
-        <w:t>Within</w:t>
-      </w:r>
-      <w:r>
-        <w:t xml:space="preserve"> each</w:t>
-      </w:r>
-      <w:r>
-        <w:t xml:space="preserve"> instance of</w:t>
-      </w:r>
-      <w:r>
-        <w:t xml:space="preserve"> </w:t>
-      </w:r>
-      <w:r>
-        <w:rPr>
-          <w:rFonts w:ascii="Consolas" w:hAnsi="Consolas"/>
-          <w:sz w:val="22"/>
-        </w:rPr>
-        <w:t>packet</w:t>
-      </w:r>
-      <w:r>
-        <w:rPr>
-          <w:rFonts w:cs="Times New Roman"/>
-        </w:rPr>
-        <w:t xml:space="preserve">, we have following </w:t>
-      </w:r>
-      <w:r>
-        <w:rPr>
-          <w:rFonts w:cs="Times New Roman"/>
-        </w:rPr>
-        <w:t>fields that</w:t>
-      </w:r>
-      <w:r>
-        <w:rPr>
-          <w:rFonts w:cs="Times New Roman"/>
-        </w:rPr>
-        <w:t xml:space="preserve"> make up </w:t>
-      </w:r>
-      <w:r>
-        <w:rPr>
-          <w:rFonts w:cs="Times New Roman"/>
-        </w:rPr>
-        <w:t xml:space="preserve">the </w:t>
-      </w:r>
-      <w:r>
-        <w:rPr>
-          <w:rFonts w:cs="Times New Roman"/>
-        </w:rPr>
-        <w:t>header information</w:t>
-      </w:r>
-      <w:r>
-        <w:t xml:space="preserve">: </w:t>
-      </w:r>
-    </w:p>
-    <w:p>
-      <w:pPr>
-        <w:spacing w:after="0"/>
-        <w:ind w:left="720"/>
-        <w:jc w:val="both"/>
-        <w:rPr>
-          <w:rFonts w:ascii="Consolas" w:hAnsi="Consolas"/>
-          <w:sz w:val="22"/>
-        </w:rPr>
-      </w:pPr>
-      <w:r>
-        <w:rPr>
-          <w:rFonts w:ascii="Consolas" w:hAnsi="Consolas"/>
-          <w:sz w:val="22"/>
-        </w:rPr>
-        <w:t>bool type</w:t>
-      </w:r>
-      <w:r>
-        <w:rPr>
-          <w:rFonts w:ascii="Consolas" w:hAnsi="Consolas"/>
-          <w:sz w:val="22"/>
-        </w:rPr>
-        <w:t xml:space="preserve"> </w:t>
-      </w:r>
-      <w:r>
-        <w:rPr>
-          <w:rFonts w:ascii="Consolas" w:hAnsi="Consolas"/>
-          <w:sz w:val="22"/>
-        </w:rPr>
-        <w:t xml:space="preserve">// </w:t>
-      </w:r>
-      <w:r>
-        <w:rPr>
-          <w:rFonts w:ascii="Consolas" w:hAnsi="Consolas"/>
-          <w:sz w:val="22"/>
-        </w:rPr>
-        <w:t>returns true for message</w:t>
-      </w:r>
-      <w:r>
-        <w:rPr>
-          <w:rFonts w:ascii="Consolas" w:hAnsi="Consolas"/>
-          <w:sz w:val="22"/>
-        </w:rPr>
-        <w:t>, false for ACK</w:t>
-      </w:r>
-    </w:p>
-    <w:p>
-      <w:pPr>
-        <w:spacing w:after="0"/>
-        <w:ind w:left="720"/>
-        <w:jc w:val="both"/>
-        <w:rPr>
-          <w:rFonts w:ascii="Consolas" w:hAnsi="Consolas"/>
-          <w:sz w:val="22"/>
-        </w:rPr>
-      </w:pPr>
-      <w:r>
-        <w:rPr>
-          <w:rFonts w:ascii="Consolas" w:hAnsi="Consolas"/>
-          <w:sz w:val="22"/>
-        </w:rPr>
-        <w:t>bool last_packet</w:t>
-      </w:r>
-      <w:r>
-        <w:rPr>
-          <w:rFonts w:ascii="Consolas" w:hAnsi="Consolas"/>
-          <w:sz w:val="22"/>
-        </w:rPr>
-        <w:t xml:space="preserve"> </w:t>
-      </w:r>
-      <w:r>
-        <w:rPr>
-          <w:rFonts w:ascii="Consolas" w:hAnsi="Consolas"/>
-          <w:sz w:val="22"/>
-        </w:rPr>
-        <w:t>// returns true if packet is last packet</w:t>
-      </w:r>
-    </w:p>
-    <w:p>
-      <w:pPr>
-        <w:spacing w:after="0"/>
-        <w:ind w:left="720"/>
-        <w:jc w:val="both"/>
-        <w:rPr>
-          <w:rFonts w:ascii="Consolas" w:hAnsi="Consolas"/>
-          <w:sz w:val="22"/>
-        </w:rPr>
-      </w:pPr>
-      <w:r>
-        <w:rPr>
-          <w:rFonts w:ascii="Consolas" w:hAnsi="Consolas"/>
-          <w:sz w:val="22"/>
-        </w:rPr>
-        <w:t>int seq_sum</w:t>
-      </w:r>
-      <w:r>
-        <w:rPr>
-          <w:rFonts w:ascii="Consolas" w:hAnsi="Consolas"/>
-          <w:sz w:val="22"/>
-        </w:rPr>
-        <w:t xml:space="preserve"> </w:t>
-      </w:r>
-      <w:r>
-        <w:rPr>
-          <w:rFonts w:ascii="Consolas" w:hAnsi="Consolas"/>
-          <w:sz w:val="22"/>
-        </w:rPr>
-        <w:t>// indicates sequence number of packet</w:t>
-      </w:r>
-    </w:p>
-    <w:p>
-      <w:pPr>
-        <w:spacing w:after="0"/>
-        <w:ind w:left="720"/>
-        <w:jc w:val="both"/>
-        <w:rPr>
-          <w:rFonts w:ascii="Consolas" w:hAnsi="Consolas"/>
-          <w:sz w:val="22"/>
-        </w:rPr>
-      </w:pPr>
-      <w:r>
-        <w:rPr>
-          <w:rFonts w:ascii="Consolas" w:hAnsi="Consolas"/>
-          <w:sz w:val="22"/>
-        </w:rPr>
-        <w:t>int packet_num</w:t>
-      </w:r>
-      <w:r>
-        <w:rPr>
-          <w:rFonts w:ascii="Consolas" w:hAnsi="Consolas"/>
-          <w:sz w:val="22"/>
-        </w:rPr>
-        <w:t xml:space="preserve"> // indicates packet number of packet</w:t>
-      </w:r>
-      <w:r>
-        <w:rPr>
-          <w:rFonts w:ascii="Consolas" w:hAnsi="Consolas"/>
-          <w:sz w:val="22"/>
-        </w:rPr>
-        <w:t xml:space="preserve"> </w:t>
-      </w:r>
-    </w:p>
-    <w:p>
-      <w:pPr>
-        <w:spacing w:after="0"/>
-        <w:ind w:left="720"/>
-        <w:jc w:val="both"/>
-        <w:rPr>
-          <w:sz w:val="22"/>
-        </w:rPr>
-      </w:pPr>
-      <w:r>
-        <w:rPr>
-          <w:rFonts w:ascii="Consolas" w:hAnsi="Consolas"/>
-          <w:sz w:val="22"/>
-        </w:rPr>
-        <w:t>int data_length</w:t>
-      </w:r>
-      <w:r>
-        <w:rPr>
-          <w:rFonts w:ascii="Consolas" w:hAnsi="Consolas"/>
-          <w:sz w:val="22"/>
-        </w:rPr>
-        <w:t xml:space="preserve"> // indicates length of the data in each packet</w:t>
-      </w:r>
-      <w:r>
-        <w:rPr>
-          <w:sz w:val="22"/>
-        </w:rPr>
-        <w:t xml:space="preserve"> </w:t>
-      </w:r>
-    </w:p>
-    <w:p>
-      <w:pPr>
-        <w:spacing w:after="0"/>
-        <w:jc w:val="both"/>
-      </w:pPr>
-      <w:r>
-        <w:t xml:space="preserve">In addition to the header information, each </w:t>
-      </w:r>
-      <w:r>
-        <w:rPr>
-          <w:rFonts w:ascii="Consolas" w:hAnsi="Consolas" w:cs="Times New Roman"/>
-          <w:sz w:val="22"/>
-        </w:rPr>
-        <w:t>packet</w:t>
-      </w:r>
-      <w:r>
-        <w:rPr>
-          <w:rFonts w:cs="Times New Roman"/>
-        </w:rPr>
-        <w:t xml:space="preserve"> a</w:t>
-      </w:r>
-      <w:r>
-        <w:rPr>
-          <w:rFonts w:cs="Times New Roman"/>
-        </w:rPr>
-        <w:t>lso</w:t>
-      </w:r>
-      <w:r>
-        <w:t xml:space="preserve"> has an array called </w:t>
-      </w:r>
-      <w:r>
-        <w:rPr>
-          <w:rFonts w:ascii="Consolas" w:hAnsi="Consolas"/>
-          <w:sz w:val="22"/>
-        </w:rPr>
-        <w:t xml:space="preserve">data </w:t>
-      </w:r>
-      <w:r>
-        <w:t xml:space="preserve">that </w:t>
-      </w:r>
-      <w:r>
-        <w:t>holds the information to be sent with each packet</w:t>
-      </w:r>
-      <w:r>
-        <w:t>:</w:t>
-      </w:r>
-      <w:r>
-        <w:t xml:space="preserve"> </w:t>
-      </w:r>
-    </w:p>
-    <w:p>
-      <w:pPr>
-        <w:spacing w:after="0"/>
-        <w:jc w:val="both"/>
-        <w:rPr>
-          <w:rFonts w:ascii="Consolas" w:hAnsi="Consolas"/>
-          <w:sz w:val="22"/>
-        </w:rPr>
-      </w:pPr>
-      <w:r>
-        <w:tab/>
-      </w:r>
-      <w:r>
-        <w:rPr>
-          <w:rFonts w:ascii="Consolas" w:hAnsi="Consolas"/>
-          <w:sz w:val="22"/>
-        </w:rPr>
-        <w:t>unsigned char data[MAX_PACKET_SIZE - HEADER_SIZE]</w:t>
+        <w:t>Go-Back-N Protocol</w:t>
       </w:r>
     </w:p>
     <w:p>
@@ -569,6 +829,18 @@
       <w:r>
         <w:t xml:space="preserve">to get our command window size (in packets). </w:t>
       </w:r>
+    </w:p>
+    <w:p>
+      <w:pPr>
+        <w:spacing w:after="0"/>
+        <w:jc w:val="both"/>
+      </w:pPr>
+    </w:p>
+    <w:p>
+      <w:pPr>
+        <w:spacing w:after="0"/>
+        <w:jc w:val="both"/>
+      </w:pPr>
       <w:r>
         <w:t>On the server side, t</w:t>
       </w:r>
@@ -633,6 +905,7 @@
         <w:jc w:val="both"/>
       </w:pPr>
       <w:r>
+        <w:lastRenderedPageBreak/>
         <w:t xml:space="preserve">Create initial ACK for file request: send ACK with sequence number 0 if the file is valid, -1 if the file is invalid </w:t>
       </w:r>
     </w:p>
@@ -697,6 +970,7 @@
       <w:r>
         <w:t xml:space="preserve">and push each message’s sent time onto a vector called </w:t>
       </w:r>
+      <w:proofErr w:type="spellStart"/>
       <w:r>
         <w:rPr>
           <w:rFonts w:ascii="Consolas" w:hAnsi="Consolas"/>
@@ -704,6 +978,7 @@
         </w:rPr>
         <w:t>sent_times</w:t>
       </w:r>
+      <w:proofErr w:type="spellEnd"/>
     </w:p>
     <w:p>
       <w:pPr>
@@ -738,7 +1013,6 @@
         <w:jc w:val="both"/>
       </w:pPr>
       <w:r>
-        <w:lastRenderedPageBreak/>
         <w:t xml:space="preserve">You first check timeouts: if timeout, resend all packets </w:t>
       </w:r>
       <w:r>
@@ -798,6 +1072,18 @@
     </w:p>
     <w:p>
       <w:pPr>
+        <w:pStyle w:val="ListParagraph"/>
+        <w:numPr>
+          <w:ilvl w:val="1"/>
+          <w:numId w:val="1"/>
+        </w:numPr>
+        <w:spacing w:after="0"/>
+        <w:ind w:left="1440"/>
+        <w:jc w:val="both"/>
+      </w:pPr>
+    </w:p>
+    <w:p>
+      <w:pPr>
         <w:spacing w:after="0"/>
         <w:jc w:val="both"/>
       </w:pPr>
@@ -937,166 +1223,19 @@
     </w:p>
     <w:p>
       <w:pPr>
-        <w:spacing w:after="0"/>
-        <w:rPr>
-          <w:rFonts w:cs="Times New Roman"/>
-        </w:rPr>
-      </w:pPr>
-      <w:r>
-        <w:t xml:space="preserve">To implement timeouts, </w:t>
-      </w:r>
-      <w:r>
-        <w:t xml:space="preserve">we used a </w:t>
-      </w:r>
-      <w:r>
-        <w:rPr>
-          <w:rFonts w:ascii="Courier New" w:hAnsi="Courier New" w:cs="Courier New"/>
-        </w:rPr>
-        <w:t>vector&lt;timeval&gt;</w:t>
-      </w:r>
-      <w:r>
-        <w:rPr>
-          <w:rFonts w:cs="Times New Roman"/>
-        </w:rPr>
-        <w:t xml:space="preserve"> to store the times of each packet being sent and compared the current time with the oldest time located at the front of the vector. </w:t>
-      </w:r>
-      <w:r>
-        <w:rPr>
-          <w:rFonts w:cs="Times New Roman"/>
-        </w:rPr>
-        <w:t>If it was greater than our timeout th</w:t>
-      </w:r>
-      <w:r>
-        <w:rPr>
-          <w:rFonts w:cs="Times New Roman"/>
-        </w:rPr>
-        <w:t>reshold, we clear</w:t>
-      </w:r>
-      <w:r>
-        <w:rPr>
-          <w:rFonts w:cs="Times New Roman"/>
-        </w:rPr>
-        <w:t xml:space="preserve"> all th</w:t>
-      </w:r>
-      <w:r>
-        <w:rPr>
-          <w:rFonts w:cs="Times New Roman"/>
-        </w:rPr>
-        <w:t>e times in the vector and resend</w:t>
-      </w:r>
-      <w:r>
-        <w:rPr>
-          <w:rFonts w:cs="Times New Roman"/>
-        </w:rPr>
-        <w:t xml:space="preserve"> all packets in the interval of [base, next_packet_num – 1]</w:t>
-      </w:r>
-      <w:r>
-        <w:rPr>
-          <w:rFonts w:cs="Times New Roman"/>
-        </w:rPr>
-        <w:t xml:space="preserve"> and update </w:t>
-      </w:r>
-      <w:r>
-        <w:rPr>
-          <w:rFonts w:cs="Times New Roman"/>
-        </w:rPr>
-        <w:t xml:space="preserve">this vector with the new updated times. </w:t>
-      </w:r>
-      <w:r>
-        <w:rPr>
-          <w:rFonts w:cs="Times New Roman"/>
-        </w:rPr>
-        <w:t>Under normal conditions, the oldest time gets removed from the vector upon receipt of a successful cumulative ACK.</w:t>
-      </w:r>
-    </w:p>
-    <w:p>
-      <w:pPr>
-        <w:spacing w:after="0"/>
-        <w:jc w:val="both"/>
-      </w:pPr>
-    </w:p>
-    <w:p>
-      <w:pPr>
-        <w:spacing w:after="0"/>
-        <w:jc w:val="both"/>
-        <w:rPr>
-          <w:b/>
-        </w:rPr>
-      </w:pPr>
-      <w:r>
-        <w:rPr>
-          <w:b/>
-        </w:rPr>
-        <w:t>Difficulties Faced And Solutions</w:t>
-      </w:r>
-    </w:p>
-    <w:p>
-      <w:pPr>
-        <w:spacing w:after="0"/>
-        <w:jc w:val="both"/>
-        <w:rPr>
-          <w:rFonts w:cs="Times New Roman"/>
-        </w:rPr>
-      </w:pPr>
-      <w:r>
-        <w:rPr>
-          <w:b/>
-        </w:rPr>
-        <w:tab/>
-      </w:r>
-      <w:r>
-        <w:t xml:space="preserve">One of the first difficulties we encountered was regarding File I/O. </w:t>
-      </w:r>
-      <w:r>
-        <w:t xml:space="preserve">We originally stored the data as a string, but realized calling </w:t>
-      </w:r>
-      <w:r>
-        <w:rPr>
-          <w:rFonts w:ascii="Courier New" w:hAnsi="Courier New" w:cs="Courier New"/>
-        </w:rPr>
-        <w:t>sizeof()</w:t>
-      </w:r>
-      <w:r>
-        <w:t xml:space="preserve">would not account for the size of the data stored in the string. </w:t>
-      </w:r>
-      <w:r>
-        <w:t xml:space="preserve">We then changed it to a </w:t>
-      </w:r>
-      <w:r>
-        <w:rPr>
-          <w:rFonts w:ascii="Courier New" w:hAnsi="Courier New" w:cs="Courier New"/>
-        </w:rPr>
-        <w:t>char[]</w:t>
-      </w:r>
-      <w:r>
-        <w:rPr>
-          <w:rFonts w:cs="Times New Roman"/>
-        </w:rPr>
-        <w:t xml:space="preserve"> , but then</w:t>
-      </w:r>
-      <w:r>
-        <w:rPr>
-          <w:rFonts w:cs="Times New Roman"/>
-        </w:rPr>
-        <w:t xml:space="preserve"> had trouble with binary files so we researched that data from binary files should be stored in </w:t>
-      </w:r>
-      <w:r>
-        <w:rPr>
-          <w:rFonts w:ascii="Courier New" w:hAnsi="Courier New" w:cs="Courier New"/>
-        </w:rPr>
-        <w:t>unsigned char</w:t>
-      </w:r>
-      <w:r>
-        <w:rPr>
-          <w:rFonts w:cs="Times New Roman"/>
-        </w:rPr>
-        <w:t xml:space="preserve">. </w:t>
-      </w:r>
-      <w:r>
-        <w:rPr>
-          <w:rFonts w:cs="Times New Roman"/>
-        </w:rPr>
-        <w:t>Furthermore, we had an issue regarding whether or not we needed null-bytes. We implemented different approaches and concluded that our program did not need null-bytes to read packets or write to files.</w:t>
+        <w:pStyle w:val="ListParagraph"/>
+        <w:spacing w:after="0"/>
+        <w:ind w:left="1080"/>
+        <w:jc w:val="both"/>
+      </w:pPr>
+    </w:p>
+    <w:p>
+      <w:pPr>
+        <w:spacing w:after="0"/>
+        <w:jc w:val="both"/>
+      </w:pPr>
+      <w:r>
+        <w:t xml:space="preserve">For tearing down the connection, the client repeatedly sends the last ACK to the server to make sure that the last ACK did not get dropped. </w:t>
       </w:r>
       <w:bookmarkStart w:id="0" w:name="_GoBack"/>
       <w:bookmarkEnd w:id="0"/>
@@ -1106,6 +1245,243 @@
         <w:spacing w:after="0"/>
         <w:jc w:val="both"/>
       </w:pPr>
+    </w:p>
+    <w:p>
+      <w:pPr>
+        <w:spacing w:after="0"/>
+        <w:rPr>
+          <w:rFonts w:cs="Times New Roman"/>
+        </w:rPr>
+      </w:pPr>
+      <w:r>
+        <w:t xml:space="preserve">To implement timeouts, </w:t>
+      </w:r>
+      <w:r>
+        <w:t xml:space="preserve">we used a </w:t>
+      </w:r>
+      <w:r>
+        <w:rPr>
+          <w:rFonts w:ascii="Courier New" w:hAnsi="Courier New" w:cs="Courier New"/>
+        </w:rPr>
+        <w:t>vector&lt;</w:t>
+      </w:r>
+      <w:proofErr w:type="spellStart"/>
+      <w:r>
+        <w:rPr>
+          <w:rFonts w:ascii="Courier New" w:hAnsi="Courier New" w:cs="Courier New"/>
+        </w:rPr>
+        <w:t>timeval</w:t>
+      </w:r>
+      <w:proofErr w:type="spellEnd"/>
+      <w:r>
+        <w:rPr>
+          <w:rFonts w:ascii="Courier New" w:hAnsi="Courier New" w:cs="Courier New"/>
+        </w:rPr>
+        <w:t>&gt;</w:t>
+      </w:r>
+      <w:r>
+        <w:rPr>
+          <w:rFonts w:cs="Times New Roman"/>
+        </w:rPr>
+        <w:t xml:space="preserve"> to store the times of each packet being sent and compared the current time with the oldest time located at the front of the vector. </w:t>
+      </w:r>
+      <w:r>
+        <w:rPr>
+          <w:rFonts w:cs="Times New Roman"/>
+        </w:rPr>
+        <w:t>If it was greater than our timeout th</w:t>
+      </w:r>
+      <w:r>
+        <w:rPr>
+          <w:rFonts w:cs="Times New Roman"/>
+        </w:rPr>
+        <w:t>reshold, we clear</w:t>
+      </w:r>
+      <w:r>
+        <w:rPr>
+          <w:rFonts w:cs="Times New Roman"/>
+        </w:rPr>
+        <w:t xml:space="preserve"> all th</w:t>
+      </w:r>
+      <w:r>
+        <w:rPr>
+          <w:rFonts w:cs="Times New Roman"/>
+        </w:rPr>
+        <w:t>e times in the vector and resend</w:t>
+      </w:r>
+      <w:r>
+        <w:rPr>
+          <w:rFonts w:cs="Times New Roman"/>
+        </w:rPr>
+        <w:t xml:space="preserve"> all packets in the interval of [base, </w:t>
+      </w:r>
+      <w:proofErr w:type="spellStart"/>
+      <w:r>
+        <w:rPr>
+          <w:rFonts w:cs="Times New Roman"/>
+        </w:rPr>
+        <w:t>next_packet_num</w:t>
+      </w:r>
+      <w:proofErr w:type="spellEnd"/>
+      <w:r>
+        <w:rPr>
+          <w:rFonts w:cs="Times New Roman"/>
+        </w:rPr>
+        <w:t xml:space="preserve"> – 1]</w:t>
+      </w:r>
+      <w:r>
+        <w:rPr>
+          <w:rFonts w:cs="Times New Roman"/>
+        </w:rPr>
+        <w:t xml:space="preserve"> and update </w:t>
+      </w:r>
+      <w:r>
+        <w:rPr>
+          <w:rFonts w:cs="Times New Roman"/>
+        </w:rPr>
+        <w:t xml:space="preserve">this vector with the new updated times. </w:t>
+      </w:r>
+      <w:r>
+        <w:rPr>
+          <w:rFonts w:cs="Times New Roman"/>
+        </w:rPr>
+        <w:t>Under normal conditions, the oldest time gets removed from the vector upon receipt of a successful cumulative ACK.</w:t>
+      </w:r>
+    </w:p>
+    <w:p>
+      <w:pPr>
+        <w:spacing w:after="0"/>
+        <w:jc w:val="both"/>
+      </w:pPr>
+    </w:p>
+    <w:p>
+      <w:pPr>
+        <w:spacing w:after="0"/>
+        <w:jc w:val="both"/>
+        <w:rPr>
+          <w:b/>
+        </w:rPr>
+      </w:pPr>
+      <w:r>
+        <w:rPr>
+          <w:b/>
+        </w:rPr>
+        <w:t xml:space="preserve">Difficulties Faced </w:t>
+      </w:r>
+      <w:proofErr w:type="gramStart"/>
+      <w:r>
+        <w:rPr>
+          <w:b/>
+        </w:rPr>
+        <w:t>And</w:t>
+      </w:r>
+      <w:proofErr w:type="gramEnd"/>
+      <w:r>
+        <w:rPr>
+          <w:b/>
+        </w:rPr>
+        <w:t xml:space="preserve"> Solutions</w:t>
+      </w:r>
+    </w:p>
+    <w:p>
+      <w:pPr>
+        <w:spacing w:after="0"/>
+        <w:jc w:val="both"/>
+        <w:rPr>
+          <w:rFonts w:cs="Times New Roman"/>
+        </w:rPr>
+      </w:pPr>
+      <w:r>
+        <w:rPr>
+          <w:b/>
+        </w:rPr>
+        <w:tab/>
+      </w:r>
+      <w:r>
+        <w:t xml:space="preserve">One of the first difficulties we encountered was regarding File I/O. </w:t>
+      </w:r>
+      <w:r>
+        <w:t xml:space="preserve">We originally stored the data as a string, but realized calling </w:t>
+      </w:r>
+      <w:proofErr w:type="spellStart"/>
+      <w:proofErr w:type="gramStart"/>
+      <w:r>
+        <w:rPr>
+          <w:rFonts w:ascii="Courier New" w:hAnsi="Courier New" w:cs="Courier New"/>
+        </w:rPr>
+        <w:t>sizeof</w:t>
+      </w:r>
+      <w:proofErr w:type="spellEnd"/>
+      <w:r>
+        <w:rPr>
+          <w:rFonts w:ascii="Courier New" w:hAnsi="Courier New" w:cs="Courier New"/>
+        </w:rPr>
+        <w:t>(</w:t>
+      </w:r>
+      <w:proofErr w:type="gramEnd"/>
+      <w:r>
+        <w:rPr>
+          <w:rFonts w:ascii="Courier New" w:hAnsi="Courier New" w:cs="Courier New"/>
+        </w:rPr>
+        <w:t>)</w:t>
+      </w:r>
+      <w:r>
+        <w:t xml:space="preserve">would not account for the size of the data stored in the string. </w:t>
+      </w:r>
+      <w:r>
+        <w:t xml:space="preserve">We then changed it to a </w:t>
+      </w:r>
+      <w:proofErr w:type="gramStart"/>
+      <w:r>
+        <w:rPr>
+          <w:rFonts w:ascii="Courier New" w:hAnsi="Courier New" w:cs="Courier New"/>
+        </w:rPr>
+        <w:t>char[</w:t>
+      </w:r>
+      <w:proofErr w:type="gramEnd"/>
+      <w:r>
+        <w:rPr>
+          <w:rFonts w:ascii="Courier New" w:hAnsi="Courier New" w:cs="Courier New"/>
+        </w:rPr>
+        <w:t>]</w:t>
+      </w:r>
+      <w:r>
+        <w:rPr>
+          <w:rFonts w:cs="Times New Roman"/>
+        </w:rPr>
+        <w:t xml:space="preserve"> , but then</w:t>
+      </w:r>
+      <w:r>
+        <w:rPr>
+          <w:rFonts w:cs="Times New Roman"/>
+        </w:rPr>
+        <w:t xml:space="preserve"> had trouble with binary files so we researched that data from binary files should be stored in </w:t>
+      </w:r>
+      <w:r>
+        <w:rPr>
+          <w:rFonts w:ascii="Courier New" w:hAnsi="Courier New" w:cs="Courier New"/>
+        </w:rPr>
+        <w:lastRenderedPageBreak/>
+        <w:t>unsigned char</w:t>
+      </w:r>
+      <w:r>
+        <w:rPr>
+          <w:rFonts w:cs="Times New Roman"/>
+        </w:rPr>
+        <w:t xml:space="preserve">. </w:t>
+      </w:r>
+      <w:r>
+        <w:rPr>
+          <w:rFonts w:cs="Times New Roman"/>
+        </w:rPr>
+        <w:t>Furthermore, we had an issue regarding whether or not we needed null-bytes. We implemented different approaches and concluded that our program did not need null-bytes to read packets or write to files.</w:t>
+      </w:r>
+    </w:p>
+    <w:p>
+      <w:pPr>
+        <w:spacing w:after="0"/>
+        <w:jc w:val="both"/>
+      </w:pPr>
       <w:r>
         <w:tab/>
         <w:t xml:space="preserve">Another difficulty we faced was how to design our command </w:t>
@@ -1126,11 +1502,7 @@
         <w:t xml:space="preserve"> </w:t>
       </w:r>
       <w:r>
-        <w:t xml:space="preserve">At first, we tried to calculate the window size based on how many could fit in the window, which means the window size would vary because the packets are not always the same size. However, we realized that that method was inefficient since the window slides and that would involve a lot of possibly complicated calculations. Thus, we decided to set a fixed window size that is calculated by dividing the given command window size (in bytes) by the maximum packet size (in bytes). Even though that method </w:t>
-      </w:r>
-      <w:r>
-        <w:lastRenderedPageBreak/>
-        <w:t xml:space="preserve">could be inefficient because it does not always use up the entire command window, it is much simpler to implement when the window starts sliding. </w:t>
+        <w:t xml:space="preserve">At first, we tried to calculate the window size based on how many could fit in the window, which means the window size would vary because the packets are not always the same size. However, we realized that that method was inefficient since the window slides and that would involve a lot of possibly complicated calculations. Thus, we decided to set a fixed window size that is calculated by dividing the given command window size (in bytes) by the maximum packet size (in bytes). Even though that method could be inefficient because it does not always use up the entire command window, it is much simpler to implement when the window starts sliding. </w:t>
       </w:r>
     </w:p>
     <w:p>
@@ -1145,11 +1517,19 @@
         <w:tab/>
         <w:t xml:space="preserve">The last difficulty we encountered was implementing timeouts. We originally used </w:t>
       </w:r>
+      <w:proofErr w:type="gramStart"/>
       <w:r>
         <w:rPr>
           <w:rFonts w:ascii="Courier New" w:hAnsi="Courier New" w:cs="Courier New"/>
         </w:rPr>
-        <w:t>time(NULL)</w:t>
+        <w:t>time(</w:t>
+      </w:r>
+      <w:proofErr w:type="gramEnd"/>
+      <w:r>
+        <w:rPr>
+          <w:rFonts w:ascii="Courier New" w:hAnsi="Courier New" w:cs="Courier New"/>
+        </w:rPr>
+        <w:t>NULL)</w:t>
       </w:r>
       <w:r>
         <w:rPr>
@@ -1157,11 +1537,19 @@
         </w:rPr>
         <w:t xml:space="preserve"> to keep track of the time and </w:t>
       </w:r>
+      <w:proofErr w:type="spellStart"/>
       <w:r>
         <w:rPr>
           <w:rFonts w:ascii="Courier New" w:hAnsi="Courier New" w:cs="Courier New"/>
         </w:rPr>
-        <w:t>difftime()</w:t>
+        <w:t>difftime</w:t>
+      </w:r>
+      <w:proofErr w:type="spellEnd"/>
+      <w:r>
+        <w:rPr>
+          <w:rFonts w:ascii="Courier New" w:hAnsi="Courier New" w:cs="Courier New"/>
+        </w:rPr>
+        <w:t>()</w:t>
       </w:r>
       <w:r>
         <w:rPr>
@@ -1175,11 +1563,27 @@
         </w:rPr>
         <w:t xml:space="preserve">We decided to use </w:t>
       </w:r>
+      <w:proofErr w:type="spellStart"/>
+      <w:proofErr w:type="gramStart"/>
       <w:r>
         <w:rPr>
           <w:rFonts w:ascii="Courier New" w:hAnsi="Courier New" w:cs="Courier New"/>
         </w:rPr>
-        <w:t>gettimeofday()</w:t>
+        <w:t>gettimeofday</w:t>
+      </w:r>
+      <w:proofErr w:type="spellEnd"/>
+      <w:r>
+        <w:rPr>
+          <w:rFonts w:ascii="Courier New" w:hAnsi="Courier New" w:cs="Courier New"/>
+        </w:rPr>
+        <w:t>(</w:t>
+      </w:r>
+      <w:proofErr w:type="gramEnd"/>
+      <w:r>
+        <w:rPr>
+          <w:rFonts w:ascii="Courier New" w:hAnsi="Courier New" w:cs="Courier New"/>
+        </w:rPr>
+        <w:t>)</w:t>
       </w:r>
       <w:r>
         <w:rPr>
@@ -1187,17 +1591,47 @@
         </w:rPr>
         <w:t xml:space="preserve"> instead, which returns a </w:t>
       </w:r>
+      <w:proofErr w:type="spellStart"/>
       <w:r>
         <w:rPr>
           <w:rFonts w:ascii="Courier New" w:hAnsi="Courier New" w:cs="Courier New"/>
         </w:rPr>
-        <w:t>struct timeval</w:t>
-      </w:r>
-      <w:r>
-        <w:rPr>
-          <w:rFonts w:cs="Times New Roman"/>
-        </w:rPr>
-        <w:t xml:space="preserve"> that contains both seconds and microseconds; this was suitable for our purposes because our timeout window is only 500 [ms]. </w:t>
+        <w:t>struct</w:t>
+      </w:r>
+      <w:proofErr w:type="spellEnd"/>
+      <w:r>
+        <w:rPr>
+          <w:rFonts w:ascii="Courier New" w:hAnsi="Courier New" w:cs="Courier New"/>
+        </w:rPr>
+        <w:t xml:space="preserve"> </w:t>
+      </w:r>
+      <w:proofErr w:type="spellStart"/>
+      <w:r>
+        <w:rPr>
+          <w:rFonts w:ascii="Courier New" w:hAnsi="Courier New" w:cs="Courier New"/>
+        </w:rPr>
+        <w:t>timeval</w:t>
+      </w:r>
+      <w:proofErr w:type="spellEnd"/>
+      <w:r>
+        <w:rPr>
+          <w:rFonts w:cs="Times New Roman"/>
+        </w:rPr>
+        <w:t xml:space="preserve"> that contains both seconds and microseconds; this was suitable for our purposes because our timeout window is only 500 [</w:t>
+      </w:r>
+      <w:proofErr w:type="spellStart"/>
+      <w:r>
+        <w:rPr>
+          <w:rFonts w:cs="Times New Roman"/>
+        </w:rPr>
+        <w:t>ms</w:t>
+      </w:r>
+      <w:proofErr w:type="spellEnd"/>
+      <w:r>
+        <w:rPr>
+          <w:rFonts w:cs="Times New Roman"/>
+        </w:rPr>
+        <w:t xml:space="preserve">]. </w:t>
       </w:r>
     </w:p>
     <w:sectPr>

</xml_diff>

<commit_message>
Changed output files to be named "a.out." Added a new line to report.
</commit_message>
<xml_diff>
--- a/project2/report.docx
+++ b/project2/report.docx
@@ -1,6 +1,6 @@
 
 <file path=word/document.xml><?xml version="1.0" encoding="utf-8"?>
-<w:document xmlns:wpc="http://schemas.microsoft.com/office/word/2010/wordprocessingCanvas" xmlns:mc="http://schemas.openxmlformats.org/markup-compatibility/2006" xmlns:o="urn:schemas-microsoft-com:office:office" xmlns:r="http://schemas.openxmlformats.org/officeDocument/2006/relationships" xmlns:m="http://schemas.openxmlformats.org/officeDocument/2006/math" xmlns:v="urn:schemas-microsoft-com:vml" xmlns:wp14="http://schemas.microsoft.com/office/word/2010/wordprocessingDrawing" xmlns:wp="http://schemas.openxmlformats.org/drawingml/2006/wordprocessingDrawing" xmlns:w10="urn:schemas-microsoft-com:office:word" xmlns:w="http://schemas.openxmlformats.org/wordprocessingml/2006/main" xmlns:w14="http://schemas.microsoft.com/office/word/2010/wordml" xmlns:wpg="http://schemas.microsoft.com/office/word/2010/wordprocessingGroup" xmlns:wpi="http://schemas.microsoft.com/office/word/2010/wordprocessingInk" xmlns:wne="http://schemas.microsoft.com/office/word/2006/wordml" xmlns:wps="http://schemas.microsoft.com/office/word/2010/wordprocessingShape" mc:Ignorable="w14 wp14">
+<w:document xmlns:wpc="http://schemas.microsoft.com/office/word/2010/wordprocessingCanvas" xmlns:mo="http://schemas.microsoft.com/office/mac/office/2008/main" xmlns:mc="http://schemas.openxmlformats.org/markup-compatibility/2006" xmlns:mv="urn:schemas-microsoft-com:mac:vml" xmlns:o="urn:schemas-microsoft-com:office:office" xmlns:r="http://schemas.openxmlformats.org/officeDocument/2006/relationships" xmlns:m="http://schemas.openxmlformats.org/officeDocument/2006/math" xmlns:v="urn:schemas-microsoft-com:vml" xmlns:wp14="http://schemas.microsoft.com/office/word/2010/wordprocessingDrawing" xmlns:wp="http://schemas.openxmlformats.org/drawingml/2006/wordprocessingDrawing" xmlns:w10="urn:schemas-microsoft-com:office:word" xmlns:w="http://schemas.openxmlformats.org/wordprocessingml/2006/main" xmlns:w14="http://schemas.microsoft.com/office/word/2010/wordml" xmlns:wpg="http://schemas.microsoft.com/office/word/2010/wordprocessingGroup" xmlns:wpi="http://schemas.microsoft.com/office/word/2010/wordprocessingInk" xmlns:wne="http://schemas.microsoft.com/office/word/2006/wordml" xmlns:wps="http://schemas.microsoft.com/office/word/2010/wordprocessingShape" mc:Ignorable="w14 wp14">
   <w:body>
     <w:p>
       <w:pPr>
@@ -79,60 +79,33 @@
           <w:szCs w:val="40"/>
         </w:rPr>
       </w:pPr>
-      <w:proofErr w:type="spellStart"/>
       <w:r>
         <w:rPr>
           <w:sz w:val="32"/>
           <w:szCs w:val="40"/>
         </w:rPr>
-        <w:t>Kailin</w:t>
-      </w:r>
-      <w:proofErr w:type="spellEnd"/>
-      <w:r>
-        <w:rPr>
-          <w:sz w:val="32"/>
-          <w:szCs w:val="40"/>
-        </w:rPr>
-        <w:t xml:space="preserve"> Chang (UID 503999157)</w:t>
-      </w:r>
-    </w:p>
-    <w:p>
-      <w:pPr>
+        <w:t>Kailin Chang (UID 503999157)</w:t>
+      </w:r>
+    </w:p>
+    <w:p>
+      <w:pPr>
+        <w:rPr>
+          <w:b/>
+          <w:sz w:val="28"/>
+        </w:rPr>
+      </w:pPr>
+      <w:r>
+        <w:rPr>
+          <w:b/>
+        </w:rPr>
+        <w:t>High-</w:t>
+      </w:r>
+      <w:r>
         <w:rPr>
           <w:b/>
           <w:szCs w:val="24"/>
-          <w:u w:val="single"/>
-        </w:rPr>
-      </w:pPr>
-      <w:r>
-        <w:rPr>
-          <w:b/>
-          <w:u w:val="single"/>
-        </w:rPr>
-        <w:t>High-</w:t>
-      </w:r>
-      <w:r>
-        <w:rPr>
-          <w:b/>
-          <w:szCs w:val="24"/>
-          <w:u w:val="single"/>
         </w:rPr>
         <w:t>Level Description</w:t>
-      </w:r>
-    </w:p>
-    <w:p>
-      <w:pPr>
-        <w:rPr>
-          <w:b/>
-          <w:sz w:val="28"/>
-        </w:rPr>
-      </w:pPr>
-      <w:r>
-        <w:rPr>
-          <w:b/>
-          <w:szCs w:val="24"/>
-        </w:rPr>
-        <w:t>Packet Details</w:t>
       </w:r>
     </w:p>
     <w:p>
@@ -760,31 +733,6 @@
       <w:pPr>
         <w:spacing w:after="0"/>
         <w:jc w:val="both"/>
-        <w:rPr>
-          <w:rFonts w:ascii="Consolas" w:hAnsi="Consolas"/>
-          <w:sz w:val="22"/>
-        </w:rPr>
-      </w:pPr>
-    </w:p>
-    <w:p>
-      <w:pPr>
-        <w:rPr>
-          <w:b/>
-          <w:sz w:val="28"/>
-        </w:rPr>
-      </w:pPr>
-      <w:r>
-        <w:rPr>
-          <w:b/>
-          <w:szCs w:val="24"/>
-        </w:rPr>
-        <w:t>Go-Back-N Protocol</w:t>
-      </w:r>
-    </w:p>
-    <w:p>
-      <w:pPr>
-        <w:spacing w:after="0"/>
-        <w:jc w:val="both"/>
       </w:pPr>
       <w:r>
         <w:t>The window-</w:t>
@@ -829,18 +777,6 @@
       <w:r>
         <w:t xml:space="preserve">to get our command window size (in packets). </w:t>
       </w:r>
-    </w:p>
-    <w:p>
-      <w:pPr>
-        <w:spacing w:after="0"/>
-        <w:jc w:val="both"/>
-      </w:pPr>
-    </w:p>
-    <w:p>
-      <w:pPr>
-        <w:spacing w:after="0"/>
-        <w:jc w:val="both"/>
-      </w:pPr>
       <w:r>
         <w:t>On the server side, t</w:t>
       </w:r>
@@ -905,7 +841,6 @@
         <w:jc w:val="both"/>
       </w:pPr>
       <w:r>
-        <w:lastRenderedPageBreak/>
         <w:t xml:space="preserve">Create initial ACK for file request: send ACK with sequence number 0 if the file is valid, -1 if the file is invalid </w:t>
       </w:r>
     </w:p>
@@ -1013,6 +948,7 @@
         <w:jc w:val="both"/>
       </w:pPr>
       <w:r>
+        <w:lastRenderedPageBreak/>
         <w:t xml:space="preserve">You first check timeouts: if timeout, resend all packets </w:t>
       </w:r>
       <w:r>
@@ -1072,18 +1008,6 @@
     </w:p>
     <w:p>
       <w:pPr>
-        <w:pStyle w:val="ListParagraph"/>
-        <w:numPr>
-          <w:ilvl w:val="1"/>
-          <w:numId w:val="1"/>
-        </w:numPr>
-        <w:spacing w:after="0"/>
-        <w:ind w:left="1440"/>
-        <w:jc w:val="both"/>
-      </w:pPr>
-    </w:p>
-    <w:p>
-      <w:pPr>
         <w:spacing w:after="0"/>
         <w:jc w:val="both"/>
       </w:pPr>
@@ -1223,174 +1147,137 @@
     </w:p>
     <w:p>
       <w:pPr>
-        <w:pStyle w:val="ListParagraph"/>
-        <w:spacing w:after="0"/>
-        <w:ind w:left="1080"/>
-        <w:jc w:val="both"/>
-      </w:pPr>
-    </w:p>
-    <w:p>
-      <w:pPr>
-        <w:spacing w:after="0"/>
-        <w:jc w:val="both"/>
-      </w:pPr>
-      <w:r>
-        <w:t xml:space="preserve">For tearing down the connection, the client repeatedly sends the last ACK to the server to make sure that the last ACK did not get dropped. </w:t>
-      </w:r>
+        <w:spacing w:after="0"/>
+        <w:jc w:val="both"/>
+        <w:rPr>
+          <w:rFonts w:cs="Times New Roman"/>
+        </w:rPr>
+      </w:pPr>
+      <w:r>
+        <w:t xml:space="preserve">To implement timeouts, </w:t>
+      </w:r>
+      <w:r>
+        <w:t xml:space="preserve">we used a </w:t>
+      </w:r>
+      <w:r>
+        <w:rPr>
+          <w:rFonts w:ascii="Courier New" w:hAnsi="Courier New" w:cs="Courier New"/>
+        </w:rPr>
+        <w:t>vector&lt;</w:t>
+      </w:r>
+      <w:proofErr w:type="spellStart"/>
+      <w:r>
+        <w:rPr>
+          <w:rFonts w:ascii="Courier New" w:hAnsi="Courier New" w:cs="Courier New"/>
+        </w:rPr>
+        <w:t>timeval</w:t>
+      </w:r>
+      <w:proofErr w:type="spellEnd"/>
+      <w:r>
+        <w:rPr>
+          <w:rFonts w:ascii="Courier New" w:hAnsi="Courier New" w:cs="Courier New"/>
+        </w:rPr>
+        <w:t>&gt;</w:t>
+      </w:r>
+      <w:r>
+        <w:rPr>
+          <w:rFonts w:cs="Times New Roman"/>
+        </w:rPr>
+        <w:t xml:space="preserve"> to store the times of each packet being sent and compared the current time with the oldest time located at the front of the vector. </w:t>
+      </w:r>
+      <w:r>
+        <w:rPr>
+          <w:rFonts w:cs="Times New Roman"/>
+        </w:rPr>
+        <w:t>If it was greater than our timeout th</w:t>
+      </w:r>
+      <w:r>
+        <w:rPr>
+          <w:rFonts w:cs="Times New Roman"/>
+        </w:rPr>
+        <w:t>reshold, we clear</w:t>
+      </w:r>
+      <w:r>
+        <w:rPr>
+          <w:rFonts w:cs="Times New Roman"/>
+        </w:rPr>
+        <w:t xml:space="preserve"> all th</w:t>
+      </w:r>
+      <w:r>
+        <w:rPr>
+          <w:rFonts w:cs="Times New Roman"/>
+        </w:rPr>
+        <w:t>e times in the vector and resend</w:t>
+      </w:r>
+      <w:r>
+        <w:rPr>
+          <w:rFonts w:cs="Times New Roman"/>
+        </w:rPr>
+        <w:t xml:space="preserve"> all packets in the interval of [base, </w:t>
+      </w:r>
+      <w:proofErr w:type="spellStart"/>
+      <w:r>
+        <w:rPr>
+          <w:rFonts w:cs="Times New Roman"/>
+        </w:rPr>
+        <w:t>next_packet_num</w:t>
+      </w:r>
+      <w:proofErr w:type="spellEnd"/>
+      <w:r>
+        <w:rPr>
+          <w:rFonts w:cs="Times New Roman"/>
+        </w:rPr>
+        <w:t xml:space="preserve"> – 1]</w:t>
+      </w:r>
+      <w:r>
+        <w:rPr>
+          <w:rFonts w:cs="Times New Roman"/>
+        </w:rPr>
+        <w:t xml:space="preserve"> and update </w:t>
+      </w:r>
+      <w:r>
+        <w:rPr>
+          <w:rFonts w:cs="Times New Roman"/>
+        </w:rPr>
+        <w:t xml:space="preserve">this vector with the new updated times. </w:t>
+      </w:r>
+      <w:r>
+        <w:rPr>
+          <w:rFonts w:cs="Times New Roman"/>
+        </w:rPr>
+        <w:t>Under normal conditions, the oldest time gets removed from the vector upon receipt of a successful cumulative ACK.</w:t>
+      </w:r>
+    </w:p>
+    <w:p>
+      <w:pPr>
+        <w:spacing w:after="0"/>
+        <w:jc w:val="both"/>
+      </w:pPr>
+    </w:p>
+    <w:p>
+      <w:pPr>
+        <w:jc w:val="both"/>
+        <w:rPr>
+          <w:b/>
+        </w:rPr>
+      </w:pPr>
+      <w:r>
+        <w:rPr>
+          <w:b/>
+        </w:rPr>
+        <w:t>Difficulties Faced And Solutions</w:t>
+      </w:r>
+    </w:p>
+    <w:p>
+      <w:pPr>
+        <w:spacing w:after="0"/>
+        <w:jc w:val="both"/>
+        <w:rPr>
+          <w:rFonts w:cs="Times New Roman"/>
+        </w:rPr>
+      </w:pPr>
       <w:bookmarkStart w:id="0" w:name="_GoBack"/>
       <w:bookmarkEnd w:id="0"/>
-    </w:p>
-    <w:p>
-      <w:pPr>
-        <w:spacing w:after="0"/>
-        <w:jc w:val="both"/>
-      </w:pPr>
-    </w:p>
-    <w:p>
-      <w:pPr>
-        <w:spacing w:after="0"/>
-        <w:rPr>
-          <w:rFonts w:cs="Times New Roman"/>
-        </w:rPr>
-      </w:pPr>
-      <w:r>
-        <w:t xml:space="preserve">To implement timeouts, </w:t>
-      </w:r>
-      <w:r>
-        <w:t xml:space="preserve">we used a </w:t>
-      </w:r>
-      <w:r>
-        <w:rPr>
-          <w:rFonts w:ascii="Courier New" w:hAnsi="Courier New" w:cs="Courier New"/>
-        </w:rPr>
-        <w:t>vector&lt;</w:t>
-      </w:r>
-      <w:proofErr w:type="spellStart"/>
-      <w:r>
-        <w:rPr>
-          <w:rFonts w:ascii="Courier New" w:hAnsi="Courier New" w:cs="Courier New"/>
-        </w:rPr>
-        <w:t>timeval</w:t>
-      </w:r>
-      <w:proofErr w:type="spellEnd"/>
-      <w:r>
-        <w:rPr>
-          <w:rFonts w:ascii="Courier New" w:hAnsi="Courier New" w:cs="Courier New"/>
-        </w:rPr>
-        <w:t>&gt;</w:t>
-      </w:r>
-      <w:r>
-        <w:rPr>
-          <w:rFonts w:cs="Times New Roman"/>
-        </w:rPr>
-        <w:t xml:space="preserve"> to store the times of each packet being sent and compared the current time with the oldest time located at the front of the vector. </w:t>
-      </w:r>
-      <w:r>
-        <w:rPr>
-          <w:rFonts w:cs="Times New Roman"/>
-        </w:rPr>
-        <w:t>If it was greater than our timeout th</w:t>
-      </w:r>
-      <w:r>
-        <w:rPr>
-          <w:rFonts w:cs="Times New Roman"/>
-        </w:rPr>
-        <w:t>reshold, we clear</w:t>
-      </w:r>
-      <w:r>
-        <w:rPr>
-          <w:rFonts w:cs="Times New Roman"/>
-        </w:rPr>
-        <w:t xml:space="preserve"> all th</w:t>
-      </w:r>
-      <w:r>
-        <w:rPr>
-          <w:rFonts w:cs="Times New Roman"/>
-        </w:rPr>
-        <w:t>e times in the vector and resend</w:t>
-      </w:r>
-      <w:r>
-        <w:rPr>
-          <w:rFonts w:cs="Times New Roman"/>
-        </w:rPr>
-        <w:t xml:space="preserve"> all packets in the interval of [base, </w:t>
-      </w:r>
-      <w:proofErr w:type="spellStart"/>
-      <w:r>
-        <w:rPr>
-          <w:rFonts w:cs="Times New Roman"/>
-        </w:rPr>
-        <w:t>next_packet_num</w:t>
-      </w:r>
-      <w:proofErr w:type="spellEnd"/>
-      <w:r>
-        <w:rPr>
-          <w:rFonts w:cs="Times New Roman"/>
-        </w:rPr>
-        <w:t xml:space="preserve"> – 1]</w:t>
-      </w:r>
-      <w:r>
-        <w:rPr>
-          <w:rFonts w:cs="Times New Roman"/>
-        </w:rPr>
-        <w:t xml:space="preserve"> and update </w:t>
-      </w:r>
-      <w:r>
-        <w:rPr>
-          <w:rFonts w:cs="Times New Roman"/>
-        </w:rPr>
-        <w:t xml:space="preserve">this vector with the new updated times. </w:t>
-      </w:r>
-      <w:r>
-        <w:rPr>
-          <w:rFonts w:cs="Times New Roman"/>
-        </w:rPr>
-        <w:t>Under normal conditions, the oldest time gets removed from the vector upon receipt of a successful cumulative ACK.</w:t>
-      </w:r>
-    </w:p>
-    <w:p>
-      <w:pPr>
-        <w:spacing w:after="0"/>
-        <w:jc w:val="both"/>
-      </w:pPr>
-    </w:p>
-    <w:p>
-      <w:pPr>
-        <w:spacing w:after="0"/>
-        <w:jc w:val="both"/>
-        <w:rPr>
-          <w:b/>
-        </w:rPr>
-      </w:pPr>
-      <w:r>
-        <w:rPr>
-          <w:b/>
-        </w:rPr>
-        <w:t xml:space="preserve">Difficulties Faced </w:t>
-      </w:r>
-      <w:proofErr w:type="gramStart"/>
-      <w:r>
-        <w:rPr>
-          <w:b/>
-        </w:rPr>
-        <w:t>And</w:t>
-      </w:r>
-      <w:proofErr w:type="gramEnd"/>
-      <w:r>
-        <w:rPr>
-          <w:b/>
-        </w:rPr>
-        <w:t xml:space="preserve"> Solutions</w:t>
-      </w:r>
-    </w:p>
-    <w:p>
-      <w:pPr>
-        <w:spacing w:after="0"/>
-        <w:jc w:val="both"/>
-        <w:rPr>
-          <w:rFonts w:cs="Times New Roman"/>
-        </w:rPr>
-      </w:pPr>
       <w:r>
         <w:rPr>
           <w:b/>
@@ -1461,7 +1348,6 @@
         <w:rPr>
           <w:rFonts w:ascii="Courier New" w:hAnsi="Courier New" w:cs="Courier New"/>
         </w:rPr>
-        <w:lastRenderedPageBreak/>
         <w:t>unsigned char</w:t>
       </w:r>
       <w:r>
@@ -1502,7 +1388,19 @@
         <w:t xml:space="preserve"> </w:t>
       </w:r>
       <w:r>
-        <w:t xml:space="preserve">At first, we tried to calculate the window size based on how many could fit in the window, which means the window size would vary because the packets are not always the same size. However, we realized that that method was inefficient since the window slides and that would involve a lot of possibly complicated calculations. Thus, we decided to set a fixed window size that is calculated by dividing the given command window size (in bytes) by the maximum packet size (in bytes). Even though that method could be inefficient because it does not always use up the entire command window, it is much simpler to implement when the window starts sliding. </w:t>
+        <w:t xml:space="preserve">At first, we tried to calculate the window size based on how many could fit in the window, which means the window </w:t>
+      </w:r>
+      <w:proofErr w:type="gramStart"/>
+      <w:r>
+        <w:t>size</w:t>
+      </w:r>
+      <w:proofErr w:type="gramEnd"/>
+      <w:r>
+        <w:t xml:space="preserve"> would vary because the packets are not always the same size. However, we realized that that method was inefficient since the window slides and that would involve a lot of possibly complicated calculations. Thus, we decided to set a fixed window size that is calculated by dividing the given command window size (in bytes) by the maximum packet size (in bytes). Even though that method </w:t>
+      </w:r>
+      <w:r>
+        <w:lastRenderedPageBreak/>
+        <w:t xml:space="preserve">could be inefficient because it does not always use up the entire command window, it is much simpler to implement when the window starts sliding. </w:t>
       </w:r>
     </w:p>
     <w:p>
@@ -1645,7 +1543,7 @@
 </file>
 
 <file path=word/endnotes.xml><?xml version="1.0" encoding="utf-8"?>
-<w:endnotes xmlns:wpc="http://schemas.microsoft.com/office/word/2010/wordprocessingCanvas" xmlns:mc="http://schemas.openxmlformats.org/markup-compatibility/2006" xmlns:o="urn:schemas-microsoft-com:office:office" xmlns:r="http://schemas.openxmlformats.org/officeDocument/2006/relationships" xmlns:m="http://schemas.openxmlformats.org/officeDocument/2006/math" xmlns:v="urn:schemas-microsoft-com:vml" xmlns:wp14="http://schemas.microsoft.com/office/word/2010/wordprocessingDrawing" xmlns:wp="http://schemas.openxmlformats.org/drawingml/2006/wordprocessingDrawing" xmlns:w10="urn:schemas-microsoft-com:office:word" xmlns:w="http://schemas.openxmlformats.org/wordprocessingml/2006/main" xmlns:w14="http://schemas.microsoft.com/office/word/2010/wordml" xmlns:wpg="http://schemas.microsoft.com/office/word/2010/wordprocessingGroup" xmlns:wpi="http://schemas.microsoft.com/office/word/2010/wordprocessingInk" xmlns:wne="http://schemas.microsoft.com/office/word/2006/wordml" xmlns:wps="http://schemas.microsoft.com/office/word/2010/wordprocessingShape" mc:Ignorable="w14 wp14">
+<w:endnotes xmlns:wpc="http://schemas.microsoft.com/office/word/2010/wordprocessingCanvas" xmlns:mo="http://schemas.microsoft.com/office/mac/office/2008/main" xmlns:mc="http://schemas.openxmlformats.org/markup-compatibility/2006" xmlns:mv="urn:schemas-microsoft-com:mac:vml" xmlns:o="urn:schemas-microsoft-com:office:office" xmlns:r="http://schemas.openxmlformats.org/officeDocument/2006/relationships" xmlns:m="http://schemas.openxmlformats.org/officeDocument/2006/math" xmlns:v="urn:schemas-microsoft-com:vml" xmlns:wp14="http://schemas.microsoft.com/office/word/2010/wordprocessingDrawing" xmlns:wp="http://schemas.openxmlformats.org/drawingml/2006/wordprocessingDrawing" xmlns:w10="urn:schemas-microsoft-com:office:word" xmlns:w="http://schemas.openxmlformats.org/wordprocessingml/2006/main" xmlns:w14="http://schemas.microsoft.com/office/word/2010/wordml" xmlns:wpg="http://schemas.microsoft.com/office/word/2010/wordprocessingGroup" xmlns:wpi="http://schemas.microsoft.com/office/word/2010/wordprocessingInk" xmlns:wne="http://schemas.microsoft.com/office/word/2006/wordml" xmlns:wps="http://schemas.microsoft.com/office/word/2010/wordprocessingShape" mc:Ignorable="w14 wp14">
   <w:endnote w:type="separator" w:id="-1">
     <w:p>
       <w:pPr>
@@ -1670,7 +1568,7 @@
 </file>
 
 <file path=word/footnotes.xml><?xml version="1.0" encoding="utf-8"?>
-<w:footnotes xmlns:wpc="http://schemas.microsoft.com/office/word/2010/wordprocessingCanvas" xmlns:mc="http://schemas.openxmlformats.org/markup-compatibility/2006" xmlns:o="urn:schemas-microsoft-com:office:office" xmlns:r="http://schemas.openxmlformats.org/officeDocument/2006/relationships" xmlns:m="http://schemas.openxmlformats.org/officeDocument/2006/math" xmlns:v="urn:schemas-microsoft-com:vml" xmlns:wp14="http://schemas.microsoft.com/office/word/2010/wordprocessingDrawing" xmlns:wp="http://schemas.openxmlformats.org/drawingml/2006/wordprocessingDrawing" xmlns:w10="urn:schemas-microsoft-com:office:word" xmlns:w="http://schemas.openxmlformats.org/wordprocessingml/2006/main" xmlns:w14="http://schemas.microsoft.com/office/word/2010/wordml" xmlns:wpg="http://schemas.microsoft.com/office/word/2010/wordprocessingGroup" xmlns:wpi="http://schemas.microsoft.com/office/word/2010/wordprocessingInk" xmlns:wne="http://schemas.microsoft.com/office/word/2006/wordml" xmlns:wps="http://schemas.microsoft.com/office/word/2010/wordprocessingShape" mc:Ignorable="w14 wp14">
+<w:footnotes xmlns:wpc="http://schemas.microsoft.com/office/word/2010/wordprocessingCanvas" xmlns:mo="http://schemas.microsoft.com/office/mac/office/2008/main" xmlns:mc="http://schemas.openxmlformats.org/markup-compatibility/2006" xmlns:mv="urn:schemas-microsoft-com:mac:vml" xmlns:o="urn:schemas-microsoft-com:office:office" xmlns:r="http://schemas.openxmlformats.org/officeDocument/2006/relationships" xmlns:m="http://schemas.openxmlformats.org/officeDocument/2006/math" xmlns:v="urn:schemas-microsoft-com:vml" xmlns:wp14="http://schemas.microsoft.com/office/word/2010/wordprocessingDrawing" xmlns:wp="http://schemas.openxmlformats.org/drawingml/2006/wordprocessingDrawing" xmlns:w10="urn:schemas-microsoft-com:office:word" xmlns:w="http://schemas.openxmlformats.org/wordprocessingml/2006/main" xmlns:w14="http://schemas.microsoft.com/office/word/2010/wordml" xmlns:wpg="http://schemas.microsoft.com/office/word/2010/wordprocessingGroup" xmlns:wpi="http://schemas.microsoft.com/office/word/2010/wordprocessingInk" xmlns:wne="http://schemas.microsoft.com/office/word/2006/wordml" xmlns:wps="http://schemas.microsoft.com/office/word/2010/wordprocessingShape" mc:Ignorable="w14 wp14">
   <w:footnote w:type="separator" w:id="-1">
     <w:p>
       <w:pPr>
@@ -1695,7 +1593,7 @@
 </file>
 
 <file path=word/numbering.xml><?xml version="1.0" encoding="utf-8"?>
-<w:numbering xmlns:wpc="http://schemas.microsoft.com/office/word/2010/wordprocessingCanvas" xmlns:mc="http://schemas.openxmlformats.org/markup-compatibility/2006" xmlns:o="urn:schemas-microsoft-com:office:office" xmlns:r="http://schemas.openxmlformats.org/officeDocument/2006/relationships" xmlns:m="http://schemas.openxmlformats.org/officeDocument/2006/math" xmlns:v="urn:schemas-microsoft-com:vml" xmlns:wp14="http://schemas.microsoft.com/office/word/2010/wordprocessingDrawing" xmlns:wp="http://schemas.openxmlformats.org/drawingml/2006/wordprocessingDrawing" xmlns:w10="urn:schemas-microsoft-com:office:word" xmlns:w="http://schemas.openxmlformats.org/wordprocessingml/2006/main" xmlns:w14="http://schemas.microsoft.com/office/word/2010/wordml" xmlns:wpg="http://schemas.microsoft.com/office/word/2010/wordprocessingGroup" xmlns:wpi="http://schemas.microsoft.com/office/word/2010/wordprocessingInk" xmlns:wne="http://schemas.microsoft.com/office/word/2006/wordml" xmlns:wps="http://schemas.microsoft.com/office/word/2010/wordprocessingShape" mc:Ignorable="w14 wp14">
+<w:numbering xmlns:wpc="http://schemas.microsoft.com/office/word/2010/wordprocessingCanvas" xmlns:mo="http://schemas.microsoft.com/office/mac/office/2008/main" xmlns:mc="http://schemas.openxmlformats.org/markup-compatibility/2006" xmlns:mv="urn:schemas-microsoft-com:mac:vml" xmlns:o="urn:schemas-microsoft-com:office:office" xmlns:r="http://schemas.openxmlformats.org/officeDocument/2006/relationships" xmlns:m="http://schemas.openxmlformats.org/officeDocument/2006/math" xmlns:v="urn:schemas-microsoft-com:vml" xmlns:wp14="http://schemas.microsoft.com/office/word/2010/wordprocessingDrawing" xmlns:wp="http://schemas.openxmlformats.org/drawingml/2006/wordprocessingDrawing" xmlns:w10="urn:schemas-microsoft-com:office:word" xmlns:w="http://schemas.openxmlformats.org/wordprocessingml/2006/main" xmlns:w14="http://schemas.microsoft.com/office/word/2010/wordml" xmlns:wpg="http://schemas.microsoft.com/office/word/2010/wordprocessingGroup" xmlns:wpi="http://schemas.microsoft.com/office/word/2010/wordprocessingInk" xmlns:wne="http://schemas.microsoft.com/office/word/2006/wordml" xmlns:wps="http://schemas.microsoft.com/office/word/2010/wordprocessingShape" mc:Ignorable="w14 wp14">
   <w:abstractNum w:abstractNumId="0">
     <w:nsid w:val="1F456065"/>
     <w:multiLevelType w:val="hybridMultilevel"/>
@@ -1890,7 +1788,7 @@
     </w:rPrDefault>
     <w:pPrDefault/>
   </w:docDefaults>
-  <w:latentStyles w:defLockedState="0" w:defUIPriority="99" w:defSemiHidden="1" w:defUnhideWhenUsed="1" w:defQFormat="0" w:count="267">
+  <w:latentStyles w:defLockedState="0" w:defUIPriority="99" w:defSemiHidden="1" w:defUnhideWhenUsed="1" w:defQFormat="0" w:count="276">
     <w:lsdException w:name="Normal" w:semiHidden="0" w:uiPriority="0" w:unhideWhenUsed="0" w:qFormat="1"/>
     <w:lsdException w:name="heading 1" w:semiHidden="0" w:uiPriority="9" w:unhideWhenUsed="0" w:qFormat="1"/>
     <w:lsdException w:name="heading 2" w:uiPriority="9" w:qFormat="1"/>
@@ -2138,7 +2036,7 @@
 </file>
 
 <file path=word/stylesWithEffects.xml><?xml version="1.0" encoding="utf-8"?>
-<w:styles xmlns:wpc="http://schemas.microsoft.com/office/word/2010/wordprocessingCanvas" xmlns:mc="http://schemas.openxmlformats.org/markup-compatibility/2006" xmlns:o="urn:schemas-microsoft-com:office:office" xmlns:r="http://schemas.openxmlformats.org/officeDocument/2006/relationships" xmlns:m="http://schemas.openxmlformats.org/officeDocument/2006/math" xmlns:v="urn:schemas-microsoft-com:vml" xmlns:wp14="http://schemas.microsoft.com/office/word/2010/wordprocessingDrawing" xmlns:wp="http://schemas.openxmlformats.org/drawingml/2006/wordprocessingDrawing" xmlns:w10="urn:schemas-microsoft-com:office:word" xmlns:w="http://schemas.openxmlformats.org/wordprocessingml/2006/main" xmlns:w14="http://schemas.microsoft.com/office/word/2010/wordml" xmlns:wpg="http://schemas.microsoft.com/office/word/2010/wordprocessingGroup" xmlns:wpi="http://schemas.microsoft.com/office/word/2010/wordprocessingInk" xmlns:wne="http://schemas.microsoft.com/office/word/2006/wordml" xmlns:wps="http://schemas.microsoft.com/office/word/2010/wordprocessingShape" mc:Ignorable="w14 wp14">
+<w:styles xmlns:wpc="http://schemas.microsoft.com/office/word/2010/wordprocessingCanvas" xmlns:mo="http://schemas.microsoft.com/office/mac/office/2008/main" xmlns:mc="http://schemas.openxmlformats.org/markup-compatibility/2006" xmlns:mv="urn:schemas-microsoft-com:mac:vml" xmlns:o="urn:schemas-microsoft-com:office:office" xmlns:r="http://schemas.openxmlformats.org/officeDocument/2006/relationships" xmlns:m="http://schemas.openxmlformats.org/officeDocument/2006/math" xmlns:v="urn:schemas-microsoft-com:vml" xmlns:wp14="http://schemas.microsoft.com/office/word/2010/wordprocessingDrawing" xmlns:wp="http://schemas.openxmlformats.org/drawingml/2006/wordprocessingDrawing" xmlns:w10="urn:schemas-microsoft-com:office:word" xmlns:w="http://schemas.openxmlformats.org/wordprocessingml/2006/main" xmlns:w14="http://schemas.microsoft.com/office/word/2010/wordml" xmlns:wpg="http://schemas.microsoft.com/office/word/2010/wordprocessingGroup" xmlns:wpi="http://schemas.microsoft.com/office/word/2010/wordprocessingInk" xmlns:wne="http://schemas.microsoft.com/office/word/2006/wordml" xmlns:wps="http://schemas.microsoft.com/office/word/2010/wordprocessingShape" mc:Ignorable="w14 wp14">
   <w:docDefaults>
     <w:rPrDefault>
       <w:rPr>
@@ -2150,7 +2048,7 @@
     </w:rPrDefault>
     <w:pPrDefault/>
   </w:docDefaults>
-  <w:latentStyles w:defLockedState="0" w:defUIPriority="99" w:defSemiHidden="1" w:defUnhideWhenUsed="1" w:defQFormat="0" w:count="267">
+  <w:latentStyles w:defLockedState="0" w:defUIPriority="99" w:defSemiHidden="1" w:defUnhideWhenUsed="1" w:defQFormat="0" w:count="276">
     <w:lsdException w:name="Normal" w:semiHidden="0" w:uiPriority="0" w:unhideWhenUsed="0" w:qFormat="1"/>
     <w:lsdException w:name="heading 1" w:semiHidden="0" w:uiPriority="9" w:unhideWhenUsed="0" w:qFormat="1"/>
     <w:lsdException w:name="heading 2" w:uiPriority="9" w:qFormat="1"/>

</xml_diff>